<commit_message>
Actualizacion de la informacion en la pagina
</commit_message>
<xml_diff>
--- a/assets/Curriculum Fernando Escoboza.docx
+++ b/assets/Curriculum Fernando Escoboza.docx
@@ -10,8 +10,8 @@
           <w:b/>
           <w:bCs/>
           <w:color w:val="000000" w:themeColor="text1"/>
-          <w:sz w:val="36"/>
-          <w:szCs w:val="36"/>
+          <w:sz w:val="32"/>
+          <w:szCs w:val="32"/>
           <w:lang w:val="es-ES"/>
         </w:rPr>
       </w:pPr>
@@ -21,8 +21,8 @@
           <w:b/>
           <w:bCs/>
           <w:color w:val="000000" w:themeColor="text1"/>
-          <w:sz w:val="36"/>
-          <w:szCs w:val="36"/>
+          <w:sz w:val="32"/>
+          <w:szCs w:val="32"/>
           <w:lang w:val="es-ES"/>
         </w:rPr>
         <w:t>FERNANDO DE JESUS ESCOBOZA MARTINEZ</w:t>
@@ -31,6 +31,9 @@
     <w:p>
       <w:pPr>
         <w:spacing w:line="240" w:lineRule="auto"/>
+        <w:rPr>
+          <w:lang w:val="es-ES"/>
+        </w:rPr>
       </w:pPr>
       <w:r>
         <w:rPr>
@@ -39,7 +42,7 @@
           <w:lang w:eastAsia="es-DO"/>
         </w:rPr>
         <w:drawing>
-          <wp:anchor distT="0" distB="0" distL="114300" distR="114300" simplePos="0" relativeHeight="251658240" behindDoc="0" locked="0" layoutInCell="1" allowOverlap="1" wp14:anchorId="151EEE9C" wp14:editId="5EB498D5">
+          <wp:anchor distT="0" distB="0" distL="114300" distR="114300" simplePos="0" relativeHeight="251658240" behindDoc="0" locked="0" layoutInCell="1" allowOverlap="1" wp14:anchorId="151EEE9C" wp14:editId="0069252F">
             <wp:simplePos x="0" y="0"/>
             <wp:positionH relativeFrom="margin">
               <wp:align>left</wp:align>
@@ -47,8 +50,8 @@
             <wp:positionV relativeFrom="paragraph">
               <wp:posOffset>12065</wp:posOffset>
             </wp:positionV>
-            <wp:extent cx="1752600" cy="1922145"/>
-            <wp:effectExtent l="0" t="0" r="0" b="1905"/>
+            <wp:extent cx="1554480" cy="1554480"/>
+            <wp:effectExtent l="0" t="0" r="7620" b="7620"/>
             <wp:wrapSquare wrapText="bothSides"/>
             <wp:docPr id="1" name="Imagen 1"/>
             <wp:cNvGraphicFramePr>
@@ -75,7 +78,7 @@
                   <pic:spPr bwMode="auto">
                     <a:xfrm>
                       <a:off x="0" y="0"/>
-                      <a:ext cx="1752600" cy="1922145"/>
+                      <a:ext cx="1554480" cy="1554480"/>
                     </a:xfrm>
                     <a:prstGeom prst="rect">
                       <a:avLst/>
@@ -105,102 +108,36 @@
         <w:rPr>
           <w:b/>
         </w:rPr>
-        <w:t>Fecha de nacimiento:</w:t>
-      </w:r>
-      <w:r>
-        <w:t xml:space="preserve"> 17/07/1999</w:t>
-      </w:r>
-    </w:p>
-    <w:p>
-      <w:pPr>
-        <w:pStyle w:val="ListParagraph"/>
+        <w:t>Dirección:</w:t>
+      </w:r>
+      <w:r>
+        <w:t xml:space="preserve"> </w:t>
+      </w:r>
+      <w:r>
+        <w:t>Santiago de los Caballeros, Republica Dominicana</w:t>
+      </w:r>
+    </w:p>
+    <w:p>
+      <w:pPr>
+        <w:pStyle w:val="Prrafodelista"/>
         <w:spacing w:line="360" w:lineRule="auto"/>
       </w:pPr>
       <w:r>
         <w:rPr>
           <w:b/>
         </w:rPr>
-        <w:t>Lugar de nacimiento:</w:t>
-      </w:r>
-      <w:r>
-        <w:t xml:space="preserve"> Santiago de los Caballeros, Rep. Dom.</w:t>
-      </w:r>
-    </w:p>
-    <w:p>
-      <w:pPr>
-        <w:pStyle w:val="ListParagraph"/>
+        <w:t>Celular:</w:t>
+      </w:r>
+      <w:r>
+        <w:t xml:space="preserve"> 849-655-3015</w:t>
+      </w:r>
+    </w:p>
+    <w:p>
+      <w:pPr>
+        <w:pStyle w:val="Prrafodelista"/>
         <w:spacing w:line="360" w:lineRule="auto"/>
-      </w:pPr>
-      <w:r>
-        <w:rPr>
-          <w:b/>
-        </w:rPr>
-        <w:t>Nacionalidad:</w:t>
-      </w:r>
-      <w:r>
-        <w:t xml:space="preserve"> Dominicano.</w:t>
-      </w:r>
-    </w:p>
-    <w:p>
-      <w:pPr>
-        <w:pStyle w:val="ListParagraph"/>
-        <w:spacing w:line="360" w:lineRule="auto"/>
-      </w:pPr>
-      <w:r>
-        <w:rPr>
-          <w:b/>
-        </w:rPr>
-        <w:t xml:space="preserve">Estado civil: </w:t>
-      </w:r>
-      <w:r>
-        <w:t>Soltero.</w:t>
-      </w:r>
-    </w:p>
-    <w:p>
-      <w:pPr>
-        <w:pStyle w:val="ListParagraph"/>
-        <w:spacing w:line="360" w:lineRule="auto"/>
-      </w:pPr>
-      <w:r>
-        <w:rPr>
-          <w:b/>
-        </w:rPr>
-        <w:t>Dirección:</w:t>
-      </w:r>
-      <w:r>
-        <w:t xml:space="preserve"> Calle A. </w:t>
-      </w:r>
-      <w:r>
-        <w:t>González</w:t>
-      </w:r>
-      <w:r>
-        <w:t xml:space="preserve"> #24</w:t>
-      </w:r>
-      <w:r>
-        <w:t>, Navarrete, Rep. Dom.</w:t>
-      </w:r>
-    </w:p>
-    <w:p>
-      <w:pPr>
-        <w:pStyle w:val="ListParagraph"/>
-        <w:spacing w:line="360" w:lineRule="auto"/>
-      </w:pPr>
-      <w:r>
-        <w:rPr>
-          <w:b/>
-        </w:rPr>
-        <w:t>Celular:</w:t>
-      </w:r>
-      <w:r>
-        <w:t xml:space="preserve"> 849-655-3015</w:t>
-      </w:r>
-    </w:p>
-    <w:p>
-      <w:pPr>
-        <w:pStyle w:val="ListParagraph"/>
-        <w:spacing w:line="360" w:lineRule="auto"/>
-        <w:rPr>
-          <w:rStyle w:val="Hyperlink"/>
+        <w:rPr>
+          <w:rStyle w:val="Hipervnculo"/>
         </w:rPr>
       </w:pPr>
       <w:r>
@@ -215,7 +152,7 @@
       <w:hyperlink r:id="rId6" w:history="1">
         <w:r>
           <w:rPr>
-            <w:rStyle w:val="Hyperlink"/>
+            <w:rStyle w:val="Hipervnculo"/>
           </w:rPr>
           <w:t>fernandoescoboza21@gmail.com</w:t>
         </w:r>
@@ -223,16 +160,18 @@
     </w:p>
     <w:p>
       <w:pPr>
-        <w:pStyle w:val="ListParagraph"/>
+        <w:pStyle w:val="Prrafodelista"/>
         <w:spacing w:line="360" w:lineRule="auto"/>
         <w:rPr>
           <w:color w:val="0563C1" w:themeColor="hyperlink"/>
           <w:u w:val="single"/>
+          <w:lang w:val="en-US"/>
         </w:rPr>
       </w:pPr>
       <w:r>
         <w:rPr>
           <w:b/>
+          <w:lang w:val="en-US"/>
         </w:rPr>
         <w:t>GitHub:</w:t>
       </w:r>
@@ -240,15 +179,51 @@
         <w:rPr>
           <w:color w:val="0563C1" w:themeColor="hyperlink"/>
           <w:u w:val="single"/>
+          <w:lang w:val="en-US"/>
         </w:rPr>
         <w:t xml:space="preserve"> </w:t>
       </w:r>
-      <w:r>
+      <w:hyperlink r:id="rId7" w:history="1">
+        <w:r>
+          <w:rPr>
+            <w:rStyle w:val="Hipervnculo"/>
+            <w:lang w:val="en-US"/>
+          </w:rPr>
+          <w:t>https://github.com/FernandoEscoboza</w:t>
+        </w:r>
+      </w:hyperlink>
+    </w:p>
+    <w:p>
+      <w:pPr>
+        <w:pStyle w:val="Prrafodelista"/>
+        <w:spacing w:line="360" w:lineRule="auto"/>
         <w:rPr>
           <w:color w:val="0563C1" w:themeColor="hyperlink"/>
           <w:u w:val="single"/>
-        </w:rPr>
-        <w:t>https://github.com/FernandoEscoboza</w:t>
+          <w:lang w:val="en-US"/>
+        </w:rPr>
+      </w:pPr>
+      <w:r>
+        <w:rPr>
+          <w:b/>
+          <w:lang w:val="en-US"/>
+        </w:rPr>
+        <w:t>LinkedIn</w:t>
+      </w:r>
+      <w:r>
+        <w:rPr>
+          <w:b/>
+          <w:lang w:val="en-US"/>
+        </w:rPr>
+        <w:t>:</w:t>
+      </w:r>
+      <w:r>
+        <w:rPr>
+          <w:color w:val="0563C1" w:themeColor="hyperlink"/>
+          <w:u w:val="single"/>
+          <w:lang w:val="en-US"/>
+        </w:rPr>
+        <w:t xml:space="preserve"> https://www.linkedin.com/in/fernando-escoboza-3b1171195</w:t>
       </w:r>
     </w:p>
     <w:p>
@@ -256,180 +231,551 @@
         <w:pStyle w:val="Seccin"/>
         <w:rPr>
           <w:color w:val="00B050"/>
+          <w:sz w:val="22"/>
+          <w:szCs w:val="22"/>
         </w:rPr>
       </w:pPr>
       <w:r>
         <w:rPr>
           <w:color w:val="00B050"/>
+          <w:sz w:val="22"/>
+          <w:szCs w:val="22"/>
         </w:rPr>
         <w:t>Formación académica</w:t>
       </w:r>
     </w:p>
     <w:p>
       <w:pPr>
-        <w:pStyle w:val="ListBullet"/>
+        <w:pStyle w:val="Listaconvietas"/>
         <w:numPr>
           <w:ilvl w:val="0"/>
           <w:numId w:val="0"/>
         </w:numPr>
         <w:spacing w:after="0" w:line="240" w:lineRule="auto"/>
         <w:ind w:left="360" w:hanging="360"/>
-      </w:pPr>
-      <w:r>
+        <w:rPr>
+          <w:sz w:val="22"/>
+          <w:szCs w:val="22"/>
+        </w:rPr>
+      </w:pPr>
+      <w:r>
+        <w:rPr>
+          <w:sz w:val="22"/>
+          <w:szCs w:val="22"/>
+        </w:rPr>
         <w:t>Estudiante de Ingeniería en Sistemas Computacionales.</w:t>
       </w:r>
     </w:p>
     <w:p>
       <w:pPr>
-        <w:pStyle w:val="ListBullet"/>
+        <w:pStyle w:val="Listaconvietas"/>
         <w:numPr>
           <w:ilvl w:val="0"/>
           <w:numId w:val="0"/>
         </w:numPr>
         <w:spacing w:after="0" w:line="240" w:lineRule="auto"/>
         <w:ind w:left="360" w:hanging="360"/>
-      </w:pPr>
-      <w:r>
+        <w:rPr>
+          <w:sz w:val="22"/>
+          <w:szCs w:val="22"/>
+        </w:rPr>
+      </w:pPr>
+      <w:r>
+        <w:rPr>
+          <w:sz w:val="22"/>
+          <w:szCs w:val="22"/>
+        </w:rPr>
         <w:t>2020</w:t>
       </w:r>
       <w:r>
+        <w:rPr>
+          <w:sz w:val="22"/>
+          <w:szCs w:val="22"/>
+        </w:rPr>
         <w:t xml:space="preserve"> </w:t>
       </w:r>
       <w:r>
+        <w:rPr>
+          <w:sz w:val="22"/>
+          <w:szCs w:val="22"/>
+        </w:rPr>
         <w:t>- **** Universidad Dominicana O&amp;M.</w:t>
       </w:r>
     </w:p>
     <w:p>
       <w:pPr>
-        <w:pStyle w:val="ListBullet"/>
+        <w:pStyle w:val="Listaconvietas"/>
         <w:numPr>
           <w:ilvl w:val="0"/>
           <w:numId w:val="0"/>
         </w:numPr>
         <w:spacing w:after="0" w:line="240" w:lineRule="auto"/>
         <w:ind w:left="360" w:hanging="360"/>
-      </w:pPr>
-    </w:p>
-    <w:p>
-      <w:pPr>
-        <w:pStyle w:val="ListBullet"/>
+        <w:rPr>
+          <w:sz w:val="22"/>
+          <w:szCs w:val="22"/>
+        </w:rPr>
+      </w:pPr>
+    </w:p>
+    <w:p>
+      <w:pPr>
+        <w:pStyle w:val="Listaconvietas"/>
+        <w:numPr>
+          <w:ilvl w:val="0"/>
+          <w:numId w:val="0"/>
+        </w:numPr>
+        <w:spacing w:after="0" w:line="240" w:lineRule="auto"/>
+        <w:ind w:left="360" w:hanging="360"/>
+        <w:rPr>
+          <w:sz w:val="22"/>
+          <w:szCs w:val="22"/>
+        </w:rPr>
+      </w:pPr>
+      <w:r>
+        <w:rPr>
+          <w:sz w:val="22"/>
+          <w:szCs w:val="22"/>
+        </w:rPr>
+        <w:t>Técnico Profesional en Informática</w:t>
+      </w:r>
+    </w:p>
+    <w:p>
+      <w:pPr>
+        <w:pStyle w:val="Listaconvietas"/>
+        <w:numPr>
+          <w:ilvl w:val="0"/>
+          <w:numId w:val="0"/>
+        </w:numPr>
+        <w:spacing w:after="0" w:line="240" w:lineRule="auto"/>
+        <w:ind w:left="360" w:hanging="360"/>
+        <w:rPr>
+          <w:sz w:val="22"/>
+          <w:szCs w:val="22"/>
+        </w:rPr>
+      </w:pPr>
+      <w:r>
+        <w:rPr>
+          <w:sz w:val="22"/>
+          <w:szCs w:val="22"/>
+        </w:rPr>
+        <w:t>2017-2019 Instituto Nacional de Formación Técnico Profesional (</w:t>
+      </w:r>
+      <w:r>
+        <w:rPr>
+          <w:sz w:val="22"/>
+          <w:szCs w:val="22"/>
+        </w:rPr>
+        <w:t>INFOTEP</w:t>
+      </w:r>
+      <w:r>
+        <w:rPr>
+          <w:sz w:val="22"/>
+          <w:szCs w:val="22"/>
+        </w:rPr>
+        <w:t>).</w:t>
+      </w:r>
+    </w:p>
+    <w:p>
+      <w:pPr>
+        <w:pStyle w:val="Seccin"/>
+        <w:rPr>
+          <w:color w:val="00B050"/>
+          <w:sz w:val="22"/>
+          <w:szCs w:val="22"/>
+        </w:rPr>
+      </w:pPr>
+      <w:r>
+        <w:rPr>
+          <w:color w:val="00B050"/>
+          <w:sz w:val="22"/>
+          <w:szCs w:val="22"/>
+        </w:rPr>
+        <w:t>otros estudios</w:t>
+      </w:r>
+    </w:p>
+    <w:p>
+      <w:pPr>
+        <w:pStyle w:val="Listaconvietas"/>
         <w:numPr>
           <w:ilvl w:val="0"/>
           <w:numId w:val="0"/>
         </w:numPr>
         <w:spacing w:after="100" w:line="240" w:lineRule="auto"/>
         <w:ind w:left="360" w:hanging="360"/>
-      </w:pPr>
-      <w:r>
+        <w:rPr>
+          <w:sz w:val="22"/>
+          <w:szCs w:val="22"/>
+        </w:rPr>
+      </w:pPr>
+      <w:r>
+        <w:rPr>
+          <w:sz w:val="22"/>
+          <w:szCs w:val="22"/>
+        </w:rPr>
         <w:t xml:space="preserve">Diplomado Web JavaScript         </w:t>
       </w:r>
     </w:p>
     <w:p>
       <w:pPr>
-        <w:pStyle w:val="ListBullet"/>
+        <w:pStyle w:val="Listaconvietas"/>
         <w:numPr>
           <w:ilvl w:val="0"/>
           <w:numId w:val="0"/>
         </w:numPr>
         <w:spacing w:after="100" w:line="240" w:lineRule="auto"/>
         <w:ind w:left="360" w:hanging="360"/>
-      </w:pPr>
-      <w:r>
-        <w:t xml:space="preserve">2019 </w:t>
-      </w:r>
-      <w:proofErr w:type="gramStart"/>
-      <w:r>
-        <w:t>Universidad</w:t>
-      </w:r>
-      <w:proofErr w:type="gramEnd"/>
-      <w:r>
-        <w:t xml:space="preserve"> </w:t>
-      </w:r>
-      <w:proofErr w:type="spellStart"/>
-      <w:r>
-        <w:t>Apec</w:t>
-      </w:r>
-      <w:proofErr w:type="spellEnd"/>
-      <w:r>
-        <w:t xml:space="preserve"> (</w:t>
-      </w:r>
-      <w:r>
-        <w:t>UNAPEC</w:t>
-      </w:r>
-      <w:r>
-        <w:t>).</w:t>
-      </w:r>
-    </w:p>
-    <w:p>
-      <w:pPr>
-        <w:pStyle w:val="ListBullet"/>
+        <w:rPr>
+          <w:sz w:val="22"/>
+          <w:szCs w:val="22"/>
+        </w:rPr>
+      </w:pPr>
+      <w:r>
+        <w:rPr>
+          <w:sz w:val="22"/>
+          <w:szCs w:val="22"/>
+        </w:rPr>
+        <w:t>2019 Universidad Apec (UNAPEC).</w:t>
+      </w:r>
+    </w:p>
+    <w:p>
+      <w:pPr>
+        <w:pStyle w:val="Seccin"/>
+      </w:pPr>
+      <w:r>
+        <w:t>HABILIDADES</w:t>
+      </w:r>
+    </w:p>
+    <w:p>
+      <w:pPr>
+        <w:pStyle w:val="Listaconvietas"/>
         <w:numPr>
           <w:ilvl w:val="0"/>
           <w:numId w:val="0"/>
         </w:numPr>
-        <w:spacing w:after="0" w:line="240" w:lineRule="auto"/>
+        <w:spacing w:after="100" w:line="240" w:lineRule="auto"/>
         <w:ind w:left="360" w:hanging="360"/>
-      </w:pPr>
-    </w:p>
-    <w:p>
-      <w:pPr>
-        <w:pStyle w:val="ListBullet"/>
+        <w:rPr>
+          <w:sz w:val="22"/>
+          <w:szCs w:val="22"/>
+        </w:rPr>
+      </w:pPr>
+      <w:r>
+        <w:rPr>
+          <w:sz w:val="22"/>
+          <w:szCs w:val="22"/>
+        </w:rPr>
+        <w:t>HTML</w:t>
+      </w:r>
+      <w:r>
+        <w:rPr>
+          <w:sz w:val="22"/>
+          <w:szCs w:val="22"/>
+        </w:rPr>
+        <w:t xml:space="preserve"> y</w:t>
+      </w:r>
+      <w:r>
+        <w:rPr>
+          <w:sz w:val="22"/>
+          <w:szCs w:val="22"/>
+        </w:rPr>
+        <w:t xml:space="preserve"> </w:t>
+      </w:r>
+      <w:proofErr w:type="spellStart"/>
+      <w:r>
+        <w:rPr>
+          <w:sz w:val="22"/>
+          <w:szCs w:val="22"/>
+        </w:rPr>
+        <w:t>Css</w:t>
+      </w:r>
+      <w:proofErr w:type="spellEnd"/>
+    </w:p>
+    <w:p>
+      <w:pPr>
+        <w:pStyle w:val="Listaconvietas"/>
         <w:numPr>
           <w:ilvl w:val="0"/>
           <w:numId w:val="0"/>
         </w:numPr>
-        <w:spacing w:after="0" w:line="240" w:lineRule="auto"/>
+        <w:spacing w:after="100" w:line="240" w:lineRule="auto"/>
         <w:ind w:left="360" w:hanging="360"/>
-      </w:pPr>
-      <w:r>
-        <w:t>Técnico Profesional en Informática</w:t>
-      </w:r>
-    </w:p>
-    <w:p>
-      <w:pPr>
-        <w:pStyle w:val="ListBullet"/>
+        <w:rPr>
+          <w:sz w:val="22"/>
+          <w:szCs w:val="22"/>
+        </w:rPr>
+      </w:pPr>
+      <w:proofErr w:type="spellStart"/>
+      <w:r>
+        <w:rPr>
+          <w:sz w:val="22"/>
+          <w:szCs w:val="22"/>
+        </w:rPr>
+        <w:t>Php</w:t>
+      </w:r>
+      <w:proofErr w:type="spellEnd"/>
+    </w:p>
+    <w:p>
+      <w:pPr>
+        <w:pStyle w:val="Listaconvietas"/>
         <w:numPr>
           <w:ilvl w:val="0"/>
           <w:numId w:val="0"/>
         </w:numPr>
-        <w:spacing w:after="0" w:line="240" w:lineRule="auto"/>
+        <w:spacing w:after="100" w:line="240" w:lineRule="auto"/>
         <w:ind w:left="360" w:hanging="360"/>
-      </w:pPr>
-      <w:r>
-        <w:t>2017-2019 Instituto Nacional de Formación Técnico Profesional (</w:t>
-      </w:r>
-      <w:r>
-        <w:t>INFOTEP</w:t>
-      </w:r>
-      <w:r>
-        <w:t>).</w:t>
-      </w:r>
-    </w:p>
-    <w:p>
-      <w:pPr>
-        <w:pStyle w:val="ListBullet"/>
+        <w:rPr>
+          <w:sz w:val="22"/>
+          <w:szCs w:val="22"/>
+        </w:rPr>
+      </w:pPr>
+      <w:r>
+        <w:rPr>
+          <w:sz w:val="22"/>
+          <w:szCs w:val="22"/>
+        </w:rPr>
+        <w:t>JavaScript</w:t>
+      </w:r>
+    </w:p>
+    <w:p>
+      <w:pPr>
+        <w:pStyle w:val="Listaconvietas"/>
+        <w:numPr>
+          <w:ilvl w:val="0"/>
+          <w:numId w:val="0"/>
+        </w:numPr>
+        <w:spacing w:after="100" w:line="240" w:lineRule="auto"/>
+        <w:ind w:left="360" w:hanging="360"/>
+        <w:rPr>
+          <w:sz w:val="22"/>
+          <w:szCs w:val="22"/>
+        </w:rPr>
+      </w:pPr>
+      <w:r>
+        <w:rPr>
+          <w:sz w:val="22"/>
+          <w:szCs w:val="22"/>
+        </w:rPr>
+        <w:t>Java</w:t>
+      </w:r>
+    </w:p>
+    <w:p>
+      <w:pPr>
+        <w:pStyle w:val="Listaconvietas"/>
+        <w:numPr>
+          <w:ilvl w:val="0"/>
+          <w:numId w:val="0"/>
+        </w:numPr>
+        <w:spacing w:after="100" w:line="240" w:lineRule="auto"/>
+        <w:ind w:left="360" w:hanging="360"/>
+        <w:rPr>
+          <w:sz w:val="22"/>
+          <w:szCs w:val="22"/>
+        </w:rPr>
+      </w:pPr>
+      <w:r>
+        <w:rPr>
+          <w:sz w:val="22"/>
+          <w:szCs w:val="22"/>
+        </w:rPr>
+        <w:t>SQL Server, MySQL</w:t>
+      </w:r>
+    </w:p>
+    <w:p>
+      <w:pPr>
+        <w:pStyle w:val="Listaconvietas"/>
         <w:numPr>
           <w:ilvl w:val="0"/>
           <w:numId w:val="0"/>
         </w:numPr>
         <w:spacing w:after="0"/>
         <w:ind w:left="360" w:hanging="360"/>
+        <w:rPr>
+          <w:sz w:val="22"/>
+          <w:szCs w:val="22"/>
+          <w:u w:val="single"/>
+        </w:rPr>
       </w:pPr>
     </w:p>
     <w:p>
       <w:pPr>
         <w:pStyle w:val="Seccin"/>
         <w:spacing w:before="0" w:after="30"/>
-      </w:pPr>
-      <w:r>
+        <w:rPr>
+          <w:sz w:val="22"/>
+          <w:szCs w:val="22"/>
+        </w:rPr>
+      </w:pPr>
+      <w:r>
+        <w:rPr>
+          <w:sz w:val="22"/>
+          <w:szCs w:val="22"/>
+        </w:rPr>
         <w:t>experiencia</w:t>
       </w:r>
     </w:p>
     <w:p>
       <w:pPr>
         <w:spacing w:after="0"/>
-      </w:pPr>
-      <w:r>
+        <w:rPr>
+          <w:sz w:val="20"/>
+          <w:szCs w:val="20"/>
+        </w:rPr>
+      </w:pPr>
+      <w:r>
+        <w:rPr>
+          <w:sz w:val="20"/>
+          <w:szCs w:val="20"/>
+        </w:rPr>
+        <w:t xml:space="preserve">Analista de </w:t>
+      </w:r>
+      <w:proofErr w:type="spellStart"/>
+      <w:r>
+        <w:rPr>
+          <w:sz w:val="20"/>
+          <w:szCs w:val="20"/>
+        </w:rPr>
+        <w:t>Telemedición</w:t>
+      </w:r>
+      <w:proofErr w:type="spellEnd"/>
+    </w:p>
+    <w:p>
+      <w:pPr>
+        <w:spacing w:after="0"/>
+        <w:rPr>
+          <w:szCs w:val="20"/>
+        </w:rPr>
+      </w:pPr>
+      <w:r>
+        <w:rPr>
+          <w:sz w:val="20"/>
+          <w:szCs w:val="20"/>
+        </w:rPr>
+        <w:t xml:space="preserve">Julio 2020 - **** </w:t>
+      </w:r>
+      <w:proofErr w:type="spellStart"/>
+      <w:r>
+        <w:rPr>
+          <w:sz w:val="20"/>
+          <w:szCs w:val="20"/>
+        </w:rPr>
+        <w:t>Edenorte</w:t>
+      </w:r>
+      <w:proofErr w:type="spellEnd"/>
+      <w:r>
+        <w:rPr>
+          <w:sz w:val="20"/>
+          <w:szCs w:val="20"/>
+        </w:rPr>
+        <w:t xml:space="preserve"> </w:t>
+      </w:r>
+      <w:proofErr w:type="gramStart"/>
+      <w:r>
+        <w:rPr>
+          <w:sz w:val="20"/>
+          <w:szCs w:val="20"/>
+        </w:rPr>
+        <w:t>Dominicana</w:t>
+      </w:r>
+      <w:proofErr w:type="gramEnd"/>
+      <w:r>
+        <w:rPr>
+          <w:szCs w:val="20"/>
+        </w:rPr>
+        <w:t>, S.A.</w:t>
+      </w:r>
+    </w:p>
+    <w:p>
+      <w:pPr>
+        <w:spacing w:after="0"/>
+        <w:rPr>
+          <w:szCs w:val="20"/>
+        </w:rPr>
+      </w:pPr>
+    </w:p>
+    <w:p>
+      <w:pPr>
+        <w:spacing w:after="0"/>
+        <w:rPr>
+          <w:szCs w:val="20"/>
+        </w:rPr>
+      </w:pPr>
+      <w:r>
+        <w:rPr>
+          <w:szCs w:val="20"/>
+        </w:rPr>
+        <w:t>Gestor de Materiales</w:t>
+      </w:r>
+    </w:p>
+    <w:p>
+      <w:pPr>
+        <w:spacing w:after="0"/>
+        <w:rPr>
+          <w:sz w:val="20"/>
+          <w:szCs w:val="20"/>
+        </w:rPr>
+      </w:pPr>
+      <w:r>
+        <w:rPr>
+          <w:sz w:val="20"/>
+          <w:szCs w:val="20"/>
+        </w:rPr>
+        <w:t xml:space="preserve">Febrero 2020 – Julio 2020 </w:t>
+      </w:r>
+      <w:proofErr w:type="spellStart"/>
+      <w:r>
+        <w:rPr>
+          <w:sz w:val="20"/>
+          <w:szCs w:val="20"/>
+        </w:rPr>
+        <w:t>Edenorte</w:t>
+      </w:r>
+      <w:proofErr w:type="spellEnd"/>
+      <w:r>
+        <w:rPr>
+          <w:sz w:val="20"/>
+          <w:szCs w:val="20"/>
+        </w:rPr>
+        <w:t xml:space="preserve"> </w:t>
+      </w:r>
+      <w:proofErr w:type="gramStart"/>
+      <w:r>
+        <w:rPr>
+          <w:sz w:val="20"/>
+          <w:szCs w:val="20"/>
+        </w:rPr>
+        <w:t>Dominicana</w:t>
+      </w:r>
+      <w:proofErr w:type="gramEnd"/>
+      <w:r>
+        <w:rPr>
+          <w:szCs w:val="20"/>
+        </w:rPr>
+        <w:t>, S.A.</w:t>
+      </w:r>
+    </w:p>
+    <w:p>
+      <w:pPr>
+        <w:pStyle w:val="Seccin"/>
+        <w:spacing w:before="0" w:after="30"/>
+        <w:rPr>
+          <w:sz w:val="22"/>
+          <w:szCs w:val="22"/>
+        </w:rPr>
+      </w:pPr>
+    </w:p>
+    <w:p>
+      <w:pPr>
+        <w:spacing w:after="0"/>
+        <w:rPr>
+          <w:sz w:val="20"/>
+          <w:szCs w:val="20"/>
+        </w:rPr>
+      </w:pPr>
+      <w:r>
+        <w:rPr>
+          <w:sz w:val="20"/>
+          <w:szCs w:val="20"/>
+        </w:rPr>
         <w:t xml:space="preserve">Gestor De Datos </w:t>
       </w:r>
     </w:p>
@@ -437,185 +783,148 @@
       <w:pPr>
         <w:spacing w:after="0"/>
         <w:rPr>
-          <w:sz w:val="24"/>
-        </w:rPr>
-      </w:pPr>
-      <w:r>
+          <w:szCs w:val="20"/>
+        </w:rPr>
+      </w:pPr>
+      <w:r>
+        <w:rPr>
+          <w:sz w:val="20"/>
+          <w:szCs w:val="20"/>
+        </w:rPr>
         <w:t xml:space="preserve">Agosto 2018 - </w:t>
       </w:r>
       <w:proofErr w:type="gramStart"/>
       <w:r>
+        <w:rPr>
+          <w:sz w:val="20"/>
+          <w:szCs w:val="20"/>
+        </w:rPr>
         <w:t>Febrero</w:t>
       </w:r>
       <w:proofErr w:type="gramEnd"/>
       <w:r>
+        <w:rPr>
+          <w:sz w:val="20"/>
+          <w:szCs w:val="20"/>
+        </w:rPr>
         <w:t xml:space="preserve"> 2020 </w:t>
       </w:r>
       <w:proofErr w:type="spellStart"/>
       <w:r>
         <w:rPr>
-          <w:sz w:val="24"/>
+          <w:szCs w:val="20"/>
         </w:rPr>
         <w:t>Edenorte</w:t>
       </w:r>
       <w:proofErr w:type="spellEnd"/>
       <w:r>
         <w:rPr>
-          <w:sz w:val="24"/>
+          <w:szCs w:val="20"/>
         </w:rPr>
         <w:t xml:space="preserve"> Dominicana</w:t>
       </w:r>
       <w:r>
         <w:rPr>
-          <w:sz w:val="24"/>
+          <w:szCs w:val="20"/>
         </w:rPr>
         <w:t>, S.A.</w:t>
       </w:r>
     </w:p>
     <w:p>
       <w:pPr>
-        <w:spacing w:after="0"/>
-        <w:rPr>
-          <w:sz w:val="24"/>
-        </w:rPr>
-      </w:pPr>
-    </w:p>
-    <w:p>
-      <w:pPr>
-        <w:spacing w:after="0"/>
-        <w:rPr>
-          <w:sz w:val="24"/>
-        </w:rPr>
-      </w:pPr>
-      <w:r>
-        <w:rPr>
-          <w:sz w:val="24"/>
-        </w:rPr>
-        <w:t>Gestor de Materiales</w:t>
-      </w:r>
-    </w:p>
-    <w:p>
-      <w:pPr>
-        <w:spacing w:after="0"/>
-      </w:pPr>
-      <w:r>
-        <w:t xml:space="preserve">Febrero 2020 – Julio 2020 </w:t>
+        <w:pStyle w:val="Seccin"/>
+        <w:rPr>
+          <w:sz w:val="22"/>
+          <w:szCs w:val="22"/>
+        </w:rPr>
+      </w:pPr>
+      <w:r>
+        <w:rPr>
+          <w:sz w:val="22"/>
+          <w:szCs w:val="22"/>
+        </w:rPr>
+        <w:t>Referencias</w:t>
+      </w:r>
+    </w:p>
+    <w:p>
+      <w:pPr>
+        <w:spacing w:after="120"/>
+        <w:rPr>
+          <w:sz w:val="20"/>
+          <w:szCs w:val="20"/>
+        </w:rPr>
+      </w:pPr>
+      <w:r>
+        <w:rPr>
+          <w:sz w:val="20"/>
+          <w:szCs w:val="20"/>
+        </w:rPr>
+        <w:t xml:space="preserve">Clara Elisa Tolentino        </w:t>
+      </w:r>
+      <w:r>
+        <w:rPr>
+          <w:sz w:val="20"/>
+          <w:szCs w:val="20"/>
+        </w:rPr>
+        <w:t xml:space="preserve">   </w:t>
+      </w:r>
+      <w:r>
+        <w:rPr>
+          <w:sz w:val="20"/>
+          <w:szCs w:val="20"/>
+        </w:rPr>
+        <w:t>809-815-0480</w:t>
+      </w:r>
+      <w:r>
+        <w:rPr>
+          <w:sz w:val="20"/>
+          <w:szCs w:val="20"/>
+        </w:rPr>
+        <w:t xml:space="preserve"> </w:t>
+      </w:r>
+    </w:p>
+    <w:p>
+      <w:pPr>
+        <w:spacing w:after="120"/>
+      </w:pPr>
+      <w:r>
+        <w:rPr>
+          <w:sz w:val="20"/>
+          <w:szCs w:val="20"/>
+        </w:rPr>
+        <w:t xml:space="preserve"> </w:t>
       </w:r>
       <w:proofErr w:type="spellStart"/>
       <w:r>
-        <w:t>Edenorte</w:t>
+        <w:rPr>
+          <w:sz w:val="20"/>
+          <w:szCs w:val="20"/>
+        </w:rPr>
+        <w:t>Onet</w:t>
       </w:r>
       <w:proofErr w:type="spellEnd"/>
       <w:r>
-        <w:t xml:space="preserve"> </w:t>
-      </w:r>
-      <w:proofErr w:type="gramStart"/>
-      <w:r>
-        <w:t>Dominicana</w:t>
-      </w:r>
-      <w:proofErr w:type="gramEnd"/>
-      <w:r>
-        <w:rPr>
-          <w:sz w:val="24"/>
-        </w:rPr>
-        <w:t>, S.A.</w:t>
-      </w:r>
-    </w:p>
-    <w:p>
-      <w:pPr>
-        <w:spacing w:after="0"/>
-      </w:pPr>
-    </w:p>
-    <w:p>
-      <w:pPr>
-        <w:spacing w:after="0"/>
-      </w:pPr>
-      <w:r>
-        <w:t>Analista de Telemedición</w:t>
-      </w:r>
-    </w:p>
-    <w:p>
-      <w:pPr>
-        <w:spacing w:after="0"/>
-      </w:pPr>
-      <w:r>
-        <w:t xml:space="preserve">Julio 2020 - **** </w:t>
-      </w:r>
-      <w:proofErr w:type="spellStart"/>
-      <w:r>
-        <w:t>Edenorte</w:t>
-      </w:r>
-      <w:proofErr w:type="spellEnd"/>
-      <w:r>
-        <w:t xml:space="preserve"> </w:t>
-      </w:r>
-      <w:proofErr w:type="gramStart"/>
-      <w:r>
-        <w:t>Dominicana</w:t>
-      </w:r>
-      <w:proofErr w:type="gramEnd"/>
-      <w:r>
-        <w:rPr>
-          <w:sz w:val="24"/>
-        </w:rPr>
-        <w:t>, S.A.</w:t>
-      </w:r>
-    </w:p>
-    <w:p>
-      <w:pPr>
-        <w:pStyle w:val="Seccin"/>
-      </w:pPr>
-      <w:r>
-        <w:t>Referencias</w:t>
-      </w:r>
-    </w:p>
-    <w:p>
-      <w:pPr>
-        <w:spacing w:after="120"/>
-      </w:pPr>
-      <w:r>
-        <w:t xml:space="preserve">Clara Elisa Tolentino        </w:t>
-      </w:r>
-      <w:r>
-        <w:t xml:space="preserve">   </w:t>
-      </w:r>
-      <w:r>
-        <w:t>809-815-0480</w:t>
-      </w:r>
-    </w:p>
-    <w:p>
-      <w:pPr>
-        <w:spacing w:after="120"/>
-      </w:pPr>
-      <w:proofErr w:type="spellStart"/>
-      <w:r>
-        <w:t>Onet</w:t>
-      </w:r>
-      <w:proofErr w:type="spellEnd"/>
-      <w:r>
+        <w:rPr>
+          <w:sz w:val="20"/>
+          <w:szCs w:val="20"/>
+        </w:rPr>
         <w:t xml:space="preserve"> Rojas </w:t>
       </w:r>
       <w:r>
+        <w:rPr>
+          <w:sz w:val="20"/>
+          <w:szCs w:val="20"/>
+        </w:rPr>
         <w:tab/>
       </w:r>
       <w:r>
+        <w:rPr>
+          <w:sz w:val="20"/>
+          <w:szCs w:val="20"/>
+        </w:rPr>
         <w:tab/>
         <w:t xml:space="preserve">     829-558-1075</w:t>
       </w:r>
-    </w:p>
-    <w:p>
-      <w:pPr>
-        <w:pStyle w:val="ListBullet"/>
-        <w:numPr>
-          <w:ilvl w:val="0"/>
-          <w:numId w:val="0"/>
-        </w:numPr>
-        <w:spacing w:after="0"/>
-        <w:ind w:left="360" w:hanging="360"/>
-        <w:rPr>
-          <w:lang w:val="es-DO"/>
-        </w:rPr>
-      </w:pPr>
     </w:p>
     <w:sectPr>
       <w:pgSz w:w="11906" w:h="16838"/>
@@ -755,7 +1064,7 @@
     <w:lvl w:ilvl="0" w:tplc="CB423BDA">
       <w:start w:val="1"/>
       <w:numFmt w:val="bullet"/>
-      <w:pStyle w:val="ListBullet"/>
+      <w:pStyle w:val="Listaconvietas"/>
       <w:lvlText w:val=""/>
       <w:lvlJc w:val="left"/>
       <w:pPr>
@@ -1386,11 +1695,11 @@
     <w:name w:val="Normal"/>
     <w:qFormat/>
   </w:style>
-  <w:style w:type="paragraph" w:styleId="Heading1">
+  <w:style w:type="paragraph" w:styleId="Ttulo1">
     <w:name w:val="heading 1"/>
     <w:basedOn w:val="Normal"/>
     <w:next w:val="Normal"/>
-    <w:link w:val="Heading1Char"/>
+    <w:link w:val="Ttulo1Car"/>
     <w:uiPriority w:val="9"/>
     <w:qFormat/>
     <w:rsid w:val="00947790"/>
@@ -1407,13 +1716,13 @@
       <w:szCs w:val="32"/>
     </w:rPr>
   </w:style>
-  <w:style w:type="character" w:default="1" w:styleId="DefaultParagraphFont">
+  <w:style w:type="character" w:default="1" w:styleId="Fuentedeprrafopredeter">
     <w:name w:val="Default Paragraph Font"/>
     <w:uiPriority w:val="1"/>
     <w:semiHidden/>
     <w:unhideWhenUsed/>
   </w:style>
-  <w:style w:type="table" w:default="1" w:styleId="TableNormal">
+  <w:style w:type="table" w:default="1" w:styleId="Tablanormal">
     <w:name w:val="Normal Table"/>
     <w:uiPriority w:val="99"/>
     <w:semiHidden/>
@@ -1428,16 +1737,16 @@
       </w:tblCellMar>
     </w:tblPr>
   </w:style>
-  <w:style w:type="numbering" w:default="1" w:styleId="NoList">
+  <w:style w:type="numbering" w:default="1" w:styleId="Sinlista">
     <w:name w:val="No List"/>
     <w:uiPriority w:val="99"/>
     <w:semiHidden/>
     <w:unhideWhenUsed/>
   </w:style>
-  <w:style w:type="character" w:customStyle="1" w:styleId="Heading1Char">
-    <w:name w:val="Heading 1 Char"/>
-    <w:basedOn w:val="DefaultParagraphFont"/>
-    <w:link w:val="Heading1"/>
+  <w:style w:type="character" w:customStyle="1" w:styleId="Ttulo1Car">
+    <w:name w:val="Título 1 Car"/>
+    <w:basedOn w:val="Fuentedeprrafopredeter"/>
+    <w:link w:val="Ttulo1"/>
     <w:uiPriority w:val="9"/>
     <w:rsid w:val="00947790"/>
     <w:rPr>
@@ -1447,9 +1756,9 @@
       <w:szCs w:val="32"/>
     </w:rPr>
   </w:style>
-  <w:style w:type="paragraph" w:styleId="TOCHeading">
+  <w:style w:type="paragraph" w:styleId="TtuloTDC">
     <w:name w:val="TOC Heading"/>
-    <w:basedOn w:val="Heading1"/>
+    <w:basedOn w:val="Ttulo1"/>
     <w:next w:val="Normal"/>
     <w:uiPriority w:val="39"/>
     <w:unhideWhenUsed/>
@@ -1462,9 +1771,9 @@
       <w:lang w:eastAsia="es-DO"/>
     </w:rPr>
   </w:style>
-  <w:style w:type="table" w:styleId="TableGrid">
+  <w:style w:type="table" w:styleId="Tablaconcuadrcula">
     <w:name w:val="Table Grid"/>
-    <w:basedOn w:val="TableNormal"/>
+    <w:basedOn w:val="Tablanormal"/>
     <w:uiPriority w:val="39"/>
     <w:rsid w:val="00947790"/>
     <w:pPr>
@@ -1481,7 +1790,7 @@
       </w:tblBorders>
     </w:tblPr>
   </w:style>
-  <w:style w:type="paragraph" w:styleId="ListParagraph">
+  <w:style w:type="paragraph" w:styleId="Prrafodelista">
     <w:name w:val="List Paragraph"/>
     <w:basedOn w:val="Normal"/>
     <w:uiPriority w:val="34"/>
@@ -1492,9 +1801,9 @@
       <w:contextualSpacing/>
     </w:pPr>
   </w:style>
-  <w:style w:type="character" w:styleId="Hyperlink">
+  <w:style w:type="character" w:styleId="Hipervnculo">
     <w:name w:val="Hyperlink"/>
-    <w:basedOn w:val="DefaultParagraphFont"/>
+    <w:basedOn w:val="Fuentedeprrafopredeter"/>
     <w:uiPriority w:val="99"/>
     <w:unhideWhenUsed/>
     <w:rsid w:val="00241F70"/>
@@ -1524,7 +1833,7 @@
       <w:lang w:val="es-ES"/>
     </w:rPr>
   </w:style>
-  <w:style w:type="paragraph" w:styleId="ListBullet">
+  <w:style w:type="paragraph" w:styleId="Listaconvietas">
     <w:name w:val="List Bullet"/>
     <w:basedOn w:val="Normal"/>
     <w:uiPriority w:val="36"/>
@@ -1542,6 +1851,18 @@
       <w:sz w:val="24"/>
       <w:szCs w:val="24"/>
       <w:lang w:val="es-ES"/>
+    </w:rPr>
+  </w:style>
+  <w:style w:type="character" w:styleId="Mencinsinresolver">
+    <w:name w:val="Unresolved Mention"/>
+    <w:basedOn w:val="Fuentedeprrafopredeter"/>
+    <w:uiPriority w:val="99"/>
+    <w:semiHidden/>
+    <w:unhideWhenUsed/>
+    <w:rsid w:val="00352F40"/>
+    <w:rPr>
+      <w:color w:val="605E5C"/>
+      <w:shd w:val="clear" w:color="auto" w:fill="E1DFDD"/>
     </w:rPr>
   </w:style>
 </w:styles>

</xml_diff>

<commit_message>
Modificacion de estilo del CV
</commit_message>
<xml_diff>
--- a/assets/Curriculum Fernando Escoboza.docx
+++ b/assets/Curriculum Fernando Escoboza.docx
@@ -80,8 +80,75 @@
           <w:tcPr>
             <w:tcW w:w="3600" w:type="dxa"/>
           </w:tcPr>
+          <w:p>
+            <w:pPr>
+              <w:pStyle w:val="Ttulo3"/>
+            </w:pPr>
+            <w:r>
+              <w:rPr>
+                <w:noProof/>
+              </w:rPr>
+              <w:drawing>
+                <wp:inline distT="0" distB="0" distL="0" distR="0" wp14:anchorId="3158166E" wp14:editId="5910CA69">
+                  <wp:extent cx="2193116" cy="1380392"/>
+                  <wp:effectExtent l="0" t="0" r="0" b="0"/>
+                  <wp:docPr id="3" name="Imagen 3"/>
+                  <wp:cNvGraphicFramePr>
+                    <a:graphicFrameLocks xmlns:a="http://schemas.openxmlformats.org/drawingml/2006/main" noChangeAspect="1"/>
+                  </wp:cNvGraphicFramePr>
+                  <a:graphic xmlns:a="http://schemas.openxmlformats.org/drawingml/2006/main">
+                    <a:graphicData uri="http://schemas.openxmlformats.org/drawingml/2006/picture">
+                      <pic:pic xmlns:pic="http://schemas.openxmlformats.org/drawingml/2006/picture">
+                        <pic:nvPicPr>
+                          <pic:cNvPr id="0" name="Picture 2"/>
+                          <pic:cNvPicPr>
+                            <a:picLocks noChangeAspect="1" noChangeArrowheads="1"/>
+                          </pic:cNvPicPr>
+                        </pic:nvPicPr>
+                        <pic:blipFill>
+                          <a:blip r:embed="rId9">
+                            <a:extLst>
+                              <a:ext uri="{28A0092B-C50C-407E-A947-70E740481C1C}">
+                                <a14:useLocalDpi xmlns:a14="http://schemas.microsoft.com/office/drawing/2010/main" val="0"/>
+                              </a:ext>
+                            </a:extLst>
+                          </a:blip>
+                          <a:srcRect/>
+                          <a:stretch>
+                            <a:fillRect/>
+                          </a:stretch>
+                        </pic:blipFill>
+                        <pic:spPr bwMode="auto">
+                          <a:xfrm>
+                            <a:off x="0" y="0"/>
+                            <a:ext cx="2194435" cy="1381222"/>
+                          </a:xfrm>
+                          <a:prstGeom prst="rect">
+                            <a:avLst/>
+                          </a:prstGeom>
+                          <a:noFill/>
+                          <a:ln>
+                            <a:noFill/>
+                          </a:ln>
+                        </pic:spPr>
+                      </pic:pic>
+                    </a:graphicData>
+                  </a:graphic>
+                </wp:inline>
+              </w:drawing>
+            </w:r>
+          </w:p>
+          <w:p>
+            <w:pPr>
+              <w:pStyle w:val="Ttulo3"/>
+            </w:pPr>
+          </w:p>
           <w:sdt>
             <w:sdtPr>
+              <w:rPr>
+                <w:sz w:val="20"/>
+                <w:szCs w:val="20"/>
+              </w:rPr>
               <w:id w:val="-1954003311"/>
               <w:placeholder>
                 <w:docPart w:val="B685ABAC7BA2469599844FF7F44C6553"/>
@@ -90,25 +157,20 @@
               <w:showingPlcHdr/>
               <w15:appearance w15:val="hidden"/>
             </w:sdtPr>
-            <w:sdtEndPr>
-              <w:rPr>
-                <w:sz w:val="24"/>
-                <w:szCs w:val="28"/>
-              </w:rPr>
-            </w:sdtEndPr>
+            <w:sdtEndPr/>
             <w:sdtContent>
               <w:p>
                 <w:pPr>
                   <w:pStyle w:val="Ttulo3"/>
                   <w:rPr>
-                    <w:sz w:val="24"/>
-                    <w:szCs w:val="28"/>
+                    <w:sz w:val="20"/>
+                    <w:szCs w:val="20"/>
                   </w:rPr>
                 </w:pPr>
                 <w:r>
                   <w:rPr>
-                    <w:sz w:val="24"/>
-                    <w:szCs w:val="28"/>
+                    <w:sz w:val="20"/>
+                    <w:szCs w:val="20"/>
                     <w:lang w:bidi="es-ES"/>
                   </w:rPr>
                   <w:t>Contacto</w:t>
@@ -120,13 +182,13 @@
             <w:pPr>
               <w:rPr>
                 <w:sz w:val="20"/>
-                <w:szCs w:val="24"/>
+                <w:szCs w:val="20"/>
               </w:rPr>
             </w:pPr>
             <w:r>
               <w:rPr>
                 <w:sz w:val="20"/>
-                <w:szCs w:val="24"/>
+                <w:szCs w:val="20"/>
               </w:rPr>
               <w:t>Dirección:</w:t>
             </w:r>
@@ -135,13 +197,13 @@
             <w:pPr>
               <w:rPr>
                 <w:sz w:val="20"/>
-                <w:szCs w:val="24"/>
+                <w:szCs w:val="20"/>
               </w:rPr>
             </w:pPr>
             <w:r>
               <w:rPr>
                 <w:sz w:val="20"/>
-                <w:szCs w:val="24"/>
+                <w:szCs w:val="20"/>
               </w:rPr>
               <w:t>Santiago de los Caballeros, Republica Dominicana</w:t>
             </w:r>
@@ -150,7 +212,7 @@
             <w:pPr>
               <w:rPr>
                 <w:sz w:val="20"/>
-                <w:szCs w:val="24"/>
+                <w:szCs w:val="20"/>
               </w:rPr>
             </w:pPr>
           </w:p>
@@ -158,7 +220,7 @@
             <w:sdtPr>
               <w:rPr>
                 <w:sz w:val="20"/>
-                <w:szCs w:val="24"/>
+                <w:szCs w:val="20"/>
               </w:rPr>
               <w:id w:val="1111563247"/>
               <w:placeholder>
@@ -168,18 +230,19 @@
               <w:showingPlcHdr/>
               <w15:appearance w15:val="hidden"/>
             </w:sdtPr>
+            <w:sdtEndPr/>
             <w:sdtContent>
               <w:p>
                 <w:pPr>
                   <w:rPr>
                     <w:sz w:val="20"/>
-                    <w:szCs w:val="24"/>
+                    <w:szCs w:val="20"/>
                   </w:rPr>
                 </w:pPr>
                 <w:r>
                   <w:rPr>
                     <w:sz w:val="20"/>
-                    <w:szCs w:val="24"/>
+                    <w:szCs w:val="20"/>
                     <w:lang w:bidi="es-ES"/>
                   </w:rPr>
                   <w:t>TELÉFONO:</w:t>
@@ -191,13 +254,13 @@
             <w:pPr>
               <w:rPr>
                 <w:sz w:val="20"/>
-                <w:szCs w:val="24"/>
+                <w:szCs w:val="20"/>
               </w:rPr>
             </w:pPr>
             <w:r>
               <w:rPr>
                 <w:sz w:val="20"/>
-                <w:szCs w:val="24"/>
+                <w:szCs w:val="20"/>
               </w:rPr>
               <w:t>849-655-3015</w:t>
             </w:r>
@@ -206,7 +269,7 @@
             <w:pPr>
               <w:rPr>
                 <w:sz w:val="20"/>
-                <w:szCs w:val="24"/>
+                <w:szCs w:val="20"/>
               </w:rPr>
             </w:pPr>
           </w:p>
@@ -214,7 +277,7 @@
             <w:sdtPr>
               <w:rPr>
                 <w:sz w:val="20"/>
-                <w:szCs w:val="24"/>
+                <w:szCs w:val="20"/>
               </w:rPr>
               <w:id w:val="67859272"/>
               <w:placeholder>
@@ -224,18 +287,19 @@
               <w:showingPlcHdr/>
               <w15:appearance w15:val="hidden"/>
             </w:sdtPr>
+            <w:sdtEndPr/>
             <w:sdtContent>
               <w:p>
                 <w:pPr>
                   <w:rPr>
                     <w:sz w:val="20"/>
-                    <w:szCs w:val="24"/>
+                    <w:szCs w:val="20"/>
                   </w:rPr>
                 </w:pPr>
                 <w:r>
                   <w:rPr>
                     <w:sz w:val="20"/>
-                    <w:szCs w:val="24"/>
+                    <w:szCs w:val="20"/>
                     <w:lang w:bidi="es-ES"/>
                   </w:rPr>
                   <w:t>SITIO WEB:</w:t>
@@ -247,15 +311,15 @@
             <w:pPr>
               <w:rPr>
                 <w:sz w:val="20"/>
-                <w:szCs w:val="24"/>
+                <w:szCs w:val="20"/>
               </w:rPr>
             </w:pPr>
-            <w:hyperlink r:id="rId9" w:history="1">
+            <w:hyperlink r:id="rId10" w:history="1">
               <w:r>
                 <w:rPr>
                   <w:rStyle w:val="Hipervnculo"/>
                   <w:sz w:val="20"/>
-                  <w:szCs w:val="24"/>
+                  <w:szCs w:val="20"/>
                 </w:rPr>
                 <w:t>https://fernandoescoboza.github.io/Curriculum-Vitae-Fernando-Escoboza-/</w:t>
               </w:r>
@@ -265,7 +329,7 @@
             <w:pPr>
               <w:rPr>
                 <w:sz w:val="20"/>
-                <w:szCs w:val="24"/>
+                <w:szCs w:val="20"/>
               </w:rPr>
             </w:pPr>
           </w:p>
@@ -273,7 +337,7 @@
             <w:sdtPr>
               <w:rPr>
                 <w:sz w:val="20"/>
-                <w:szCs w:val="24"/>
+                <w:szCs w:val="20"/>
               </w:rPr>
               <w:id w:val="-240260293"/>
               <w:placeholder>
@@ -283,16 +347,19 @@
               <w:showingPlcHdr/>
               <w15:appearance w15:val="hidden"/>
             </w:sdtPr>
+            <w:sdtEndPr/>
             <w:sdtContent>
               <w:p>
                 <w:pPr>
                   <w:rPr>
                     <w:sz w:val="20"/>
-                    <w:szCs w:val="24"/>
+                    <w:szCs w:val="20"/>
                   </w:rPr>
                 </w:pPr>
                 <w:r>
                   <w:rPr>
+                    <w:sz w:val="20"/>
+                    <w:szCs w:val="20"/>
                     <w:lang w:bidi="es-ES"/>
                   </w:rPr>
                   <w:t>CORREO ELECTRÓNICO:</w:t>
@@ -310,13 +377,6 @@
             </w:pPr>
             <w:r>
               <w:rPr>
-                <w:sz w:val="20"/>
-                <w:szCs w:val="24"/>
-              </w:rPr>
-              <w:t xml:space="preserve"> </w:t>
-            </w:r>
-            <w:r>
-              <w:rPr>
                 <w:color w:val="B85A22" w:themeColor="accent2" w:themeShade="BF"/>
                 <w:sz w:val="20"/>
                 <w:szCs w:val="20"/>
@@ -329,7 +389,7 @@
             <w:pPr>
               <w:rPr>
                 <w:sz w:val="20"/>
-                <w:szCs w:val="24"/>
+                <w:szCs w:val="20"/>
               </w:rPr>
             </w:pPr>
           </w:p>
@@ -337,29 +397,20 @@
             <w:pPr>
               <w:rPr>
                 <w:sz w:val="20"/>
-                <w:szCs w:val="24"/>
+                <w:szCs w:val="20"/>
               </w:rPr>
             </w:pPr>
-            <w:proofErr w:type="spellStart"/>
             <w:r>
               <w:rPr>
                 <w:sz w:val="20"/>
-                <w:szCs w:val="24"/>
+                <w:szCs w:val="20"/>
               </w:rPr>
-              <w:t>Lin</w:t>
+              <w:t>LinkedIn</w:t>
             </w:r>
             <w:r>
               <w:rPr>
                 <w:sz w:val="20"/>
-                <w:szCs w:val="24"/>
-              </w:rPr>
-              <w:t>kedin</w:t>
-            </w:r>
-            <w:proofErr w:type="spellEnd"/>
-            <w:r>
-              <w:rPr>
-                <w:sz w:val="20"/>
-                <w:szCs w:val="24"/>
+                <w:szCs w:val="20"/>
               </w:rPr>
               <w:t>:</w:t>
             </w:r>
@@ -368,15 +419,15 @@
             <w:pPr>
               <w:rPr>
                 <w:sz w:val="20"/>
-                <w:szCs w:val="24"/>
+                <w:szCs w:val="20"/>
               </w:rPr>
             </w:pPr>
-            <w:hyperlink r:id="rId10" w:history="1">
+            <w:hyperlink r:id="rId11" w:history="1">
               <w:r>
                 <w:rPr>
                   <w:rStyle w:val="Hipervnculo"/>
                   <w:sz w:val="20"/>
-                  <w:szCs w:val="24"/>
+                  <w:szCs w:val="20"/>
                 </w:rPr>
                 <w:t>https://www.linkedin.com/in/fernando-escoboza-3b1171195/</w:t>
               </w:r>
@@ -386,7 +437,7 @@
             <w:pPr>
               <w:rPr>
                 <w:sz w:val="20"/>
-                <w:szCs w:val="24"/>
+                <w:szCs w:val="20"/>
               </w:rPr>
             </w:pPr>
           </w:p>
@@ -394,13 +445,13 @@
             <w:pPr>
               <w:rPr>
                 <w:sz w:val="20"/>
-                <w:szCs w:val="24"/>
+                <w:szCs w:val="20"/>
               </w:rPr>
             </w:pPr>
             <w:r>
               <w:rPr>
                 <w:sz w:val="20"/>
-                <w:szCs w:val="24"/>
+                <w:szCs w:val="20"/>
               </w:rPr>
               <w:t>GitHub:</w:t>
             </w:r>
@@ -409,21 +460,75 @@
             <w:pPr>
               <w:rPr>
                 <w:sz w:val="20"/>
-                <w:szCs w:val="24"/>
+                <w:szCs w:val="20"/>
               </w:rPr>
             </w:pPr>
-            <w:hyperlink r:id="rId11" w:history="1">
+            <w:hyperlink r:id="rId12" w:history="1">
               <w:r>
                 <w:rPr>
                   <w:rStyle w:val="Hipervnculo"/>
                   <w:sz w:val="20"/>
-                  <w:szCs w:val="24"/>
+                  <w:szCs w:val="20"/>
                 </w:rPr>
                 <w:t>https://github.com/FernandoEscoboza</w:t>
               </w:r>
             </w:hyperlink>
           </w:p>
-          <w:p/>
+          <w:p>
+            <w:pPr>
+              <w:rPr>
+                <w:sz w:val="20"/>
+                <w:szCs w:val="20"/>
+              </w:rPr>
+            </w:pPr>
+          </w:p>
+          <w:p>
+            <w:pPr>
+              <w:rPr>
+                <w:sz w:val="20"/>
+                <w:szCs w:val="20"/>
+              </w:rPr>
+            </w:pPr>
+            <w:r>
+              <w:rPr>
+                <w:sz w:val="20"/>
+                <w:szCs w:val="20"/>
+              </w:rPr>
+              <w:t>Referencias:</w:t>
+            </w:r>
+          </w:p>
+          <w:p>
+            <w:pPr>
+              <w:spacing w:after="120"/>
+              <w:rPr>
+                <w:sz w:val="20"/>
+                <w:szCs w:val="20"/>
+              </w:rPr>
+            </w:pPr>
+            <w:r>
+              <w:rPr>
+                <w:sz w:val="20"/>
+                <w:szCs w:val="20"/>
+              </w:rPr>
+              <w:t xml:space="preserve">Clara Tolentino 809-815-0480 </w:t>
+            </w:r>
+          </w:p>
+          <w:p>
+            <w:pPr>
+              <w:spacing w:after="120"/>
+              <w:rPr>
+                <w:sz w:val="20"/>
+                <w:szCs w:val="20"/>
+              </w:rPr>
+            </w:pPr>
+            <w:r>
+              <w:rPr>
+                <w:sz w:val="20"/>
+                <w:szCs w:val="20"/>
+              </w:rPr>
+              <w:t>Onet Rojas     829-558-1075</w:t>
+            </w:r>
+          </w:p>
           <w:p/>
         </w:tc>
         <w:tc>
@@ -452,6 +557,7 @@
               <w:showingPlcHdr/>
               <w15:appearance w15:val="hidden"/>
             </w:sdtPr>
+            <w:sdtEndPr/>
             <w:sdtContent>
               <w:p>
                 <w:pPr>
@@ -508,9 +614,9 @@
             <w:r>
               <w:rPr>
                 <w:sz w:val="20"/>
-                <w:szCs w:val="20"/>
+                <w:szCs w:val="24"/>
               </w:rPr>
-              <w:t>****</w:t>
+              <w:t>hasta la actualidad</w:t>
             </w:r>
           </w:p>
           <w:p>
@@ -623,12 +729,16 @@
           </w:p>
           <w:p>
             <w:pPr>
+              <w:pStyle w:val="Ttulo2"/>
               <w:rPr>
-                <w:sz w:val="20"/>
-                <w:szCs w:val="24"/>
-                <w:lang w:bidi="es-ES"/>
+                <w:rFonts w:eastAsiaTheme="minorEastAsia" w:cstheme="minorBidi"/>
+                <w:sz w:val="18"/>
+                <w:szCs w:val="22"/>
               </w:rPr>
             </w:pPr>
+            <w:r>
+              <w:t>Otros estudios</w:t>
+            </w:r>
           </w:p>
           <w:p>
             <w:pPr>
@@ -645,25 +755,7 @@
                 <w:sz w:val="20"/>
                 <w:szCs w:val="24"/>
               </w:rPr>
-              <w:t xml:space="preserve">Universidad </w:t>
-            </w:r>
-            <w:proofErr w:type="spellStart"/>
-            <w:r>
-              <w:rPr>
-                <w:b/>
-                <w:sz w:val="20"/>
-                <w:szCs w:val="24"/>
-              </w:rPr>
-              <w:t>Apec</w:t>
-            </w:r>
-            <w:proofErr w:type="spellEnd"/>
-            <w:r>
-              <w:rPr>
-                <w:b/>
-                <w:sz w:val="20"/>
-                <w:szCs w:val="24"/>
-              </w:rPr>
-              <w:t xml:space="preserve"> (UNAPEC).</w:t>
+              <w:t>Universidad Apec (UNAPEC).</w:t>
             </w:r>
           </w:p>
           <w:p>
@@ -696,15 +788,13 @@
               </w:rPr>
               <w:t xml:space="preserve">Diplomado Web </w:t>
             </w:r>
-            <w:proofErr w:type="spellStart"/>
             <w:r>
               <w:rPr>
                 <w:sz w:val="20"/>
                 <w:szCs w:val="24"/>
               </w:rPr>
-              <w:t>JavaSccript</w:t>
+              <w:t>JavaScript</w:t>
             </w:r>
-            <w:proofErr w:type="spellEnd"/>
           </w:p>
           <w:sdt>
             <w:sdtPr>
@@ -716,6 +806,7 @@
               <w:showingPlcHdr/>
               <w15:appearance w15:val="hidden"/>
             </w:sdtPr>
+            <w:sdtEndPr/>
             <w:sdtContent>
               <w:p>
                 <w:pPr>
@@ -739,37 +830,12 @@
                 <w:szCs w:val="24"/>
               </w:rPr>
             </w:pPr>
-            <w:proofErr w:type="spellStart"/>
             <w:r>
               <w:rPr>
                 <w:sz w:val="20"/>
                 <w:szCs w:val="24"/>
               </w:rPr>
-              <w:t>Edenorte</w:t>
-            </w:r>
-            <w:proofErr w:type="spellEnd"/>
-            <w:r>
-              <w:rPr>
-                <w:sz w:val="20"/>
-                <w:szCs w:val="24"/>
-              </w:rPr>
-              <w:t xml:space="preserve"> </w:t>
-            </w:r>
-            <w:proofErr w:type="gramStart"/>
-            <w:r>
-              <w:rPr>
-                <w:sz w:val="20"/>
-                <w:szCs w:val="24"/>
-              </w:rPr>
-              <w:t>Dominicana</w:t>
-            </w:r>
-            <w:proofErr w:type="gramEnd"/>
-            <w:r>
-              <w:rPr>
-                <w:sz w:val="20"/>
-                <w:szCs w:val="24"/>
-              </w:rPr>
-              <w:t>, S.A.</w:t>
+              <w:t>Edenorte Dominicana, S.A.</w:t>
             </w:r>
             <w:r>
               <w:rPr>
@@ -786,15 +852,13 @@
               </w:rPr>
               <w:t xml:space="preserve">Analista de </w:t>
             </w:r>
-            <w:proofErr w:type="spellStart"/>
             <w:r>
               <w:rPr>
                 <w:sz w:val="20"/>
                 <w:szCs w:val="24"/>
               </w:rPr>
-              <w:t>Telemedicion</w:t>
+              <w:t>Tele medición</w:t>
             </w:r>
-            <w:proofErr w:type="spellEnd"/>
           </w:p>
           <w:p>
             <w:pPr>
@@ -817,14 +881,30 @@
                 <w:szCs w:val="24"/>
                 <w:lang w:bidi="es-ES"/>
               </w:rPr>
-              <w:t xml:space="preserve"> - </w:t>
+              <w:t xml:space="preserve"> </w:t>
+            </w:r>
+            <w:r>
+              <w:rPr>
+                <w:sz w:val="20"/>
+                <w:szCs w:val="24"/>
+                <w:lang w:bidi="es-ES"/>
+              </w:rPr>
+              <w:t>–</w:t>
+            </w:r>
+            <w:r>
+              <w:rPr>
+                <w:sz w:val="20"/>
+                <w:szCs w:val="24"/>
+                <w:lang w:bidi="es-ES"/>
+              </w:rPr>
+              <w:t xml:space="preserve"> </w:t>
             </w:r>
             <w:r>
               <w:rPr>
                 <w:sz w:val="20"/>
                 <w:szCs w:val="24"/>
               </w:rPr>
-              <w:t>****</w:t>
+              <w:t>hasta la actualidad</w:t>
             </w:r>
           </w:p>
           <w:p>
@@ -839,17 +919,29 @@
                 <w:sz w:val="20"/>
                 <w:szCs w:val="24"/>
               </w:rPr>
-              <w:t xml:space="preserve">Administro unos de los sistemas que requiere el </w:t>
+              <w:t>Administr</w:t>
             </w:r>
-            <w:proofErr w:type="spellStart"/>
             <w:r>
               <w:rPr>
                 <w:sz w:val="20"/>
                 <w:szCs w:val="24"/>
               </w:rPr>
-              <w:t>area</w:t>
+              <w:t>ar</w:t>
             </w:r>
-            <w:proofErr w:type="spellEnd"/>
+            <w:r>
+              <w:rPr>
+                <w:sz w:val="20"/>
+                <w:szCs w:val="24"/>
+              </w:rPr>
+              <w:t xml:space="preserve"> unos de los sistemas que requiere el </w:t>
+            </w:r>
+            <w:r>
+              <w:rPr>
+                <w:sz w:val="20"/>
+                <w:szCs w:val="24"/>
+              </w:rPr>
+              <w:t>área</w:t>
+            </w:r>
             <w:r>
               <w:rPr>
                 <w:sz w:val="20"/>
@@ -857,15 +949,13 @@
               </w:rPr>
               <w:t xml:space="preserve"> Telemedida para la </w:t>
             </w:r>
-            <w:proofErr w:type="spellStart"/>
             <w:r>
               <w:rPr>
                 <w:sz w:val="20"/>
                 <w:szCs w:val="24"/>
               </w:rPr>
-              <w:t>comunicacion</w:t>
+              <w:t>comunicación</w:t>
             </w:r>
-            <w:proofErr w:type="spellEnd"/>
             <w:r>
               <w:rPr>
                 <w:sz w:val="20"/>
@@ -873,15 +963,13 @@
               </w:rPr>
               <w:t xml:space="preserve"> con los equipos que se encargan de medir la </w:t>
             </w:r>
-            <w:proofErr w:type="spellStart"/>
             <w:r>
               <w:rPr>
                 <w:sz w:val="20"/>
                 <w:szCs w:val="24"/>
               </w:rPr>
-              <w:t>energia</w:t>
+              <w:t>energía</w:t>
             </w:r>
-            <w:proofErr w:type="spellEnd"/>
             <w:r>
               <w:rPr>
                 <w:sz w:val="20"/>
@@ -889,63 +977,49 @@
               </w:rPr>
               <w:t xml:space="preserve"> </w:t>
             </w:r>
-            <w:proofErr w:type="spellStart"/>
             <w:r>
               <w:rPr>
                 <w:sz w:val="20"/>
                 <w:szCs w:val="24"/>
               </w:rPr>
-              <w:t>electrica</w:t>
+              <w:t>eléctrica</w:t>
             </w:r>
-            <w:proofErr w:type="spellEnd"/>
             <w:r>
               <w:rPr>
                 <w:sz w:val="20"/>
                 <w:szCs w:val="24"/>
               </w:rPr>
-              <w:t xml:space="preserve">. Dentro de esta </w:t>
+              <w:t xml:space="preserve">. </w:t>
             </w:r>
-            <w:proofErr w:type="spellStart"/>
+          </w:p>
+          <w:p>
+            <w:pPr>
+              <w:rPr>
+                <w:sz w:val="20"/>
+                <w:szCs w:val="24"/>
+              </w:rPr>
+            </w:pPr>
             <w:r>
               <w:rPr>
                 <w:sz w:val="20"/>
                 <w:szCs w:val="24"/>
               </w:rPr>
-              <w:t>posicion</w:t>
+              <w:t xml:space="preserve">Adicional a esto </w:t>
             </w:r>
-            <w:proofErr w:type="spellEnd"/>
             <w:r>
               <w:rPr>
                 <w:sz w:val="20"/>
                 <w:szCs w:val="24"/>
               </w:rPr>
-              <w:t xml:space="preserve"> </w:t>
+              <w:t xml:space="preserve">se realiza </w:t>
             </w:r>
-            <w:proofErr w:type="spellStart"/>
             <w:r>
               <w:rPr>
                 <w:sz w:val="20"/>
                 <w:szCs w:val="24"/>
               </w:rPr>
-              <w:t>tambien</w:t>
+              <w:t>análisis</w:t>
             </w:r>
-            <w:proofErr w:type="spellEnd"/>
-            <w:r>
-              <w:rPr>
-                <w:sz w:val="20"/>
-                <w:szCs w:val="24"/>
-              </w:rPr>
-              <w:t xml:space="preserve"> se realiza </w:t>
-            </w:r>
-            <w:proofErr w:type="spellStart"/>
-            <w:r>
-              <w:rPr>
-                <w:sz w:val="20"/>
-                <w:szCs w:val="24"/>
-              </w:rPr>
-              <w:t>analisis</w:t>
-            </w:r>
-            <w:proofErr w:type="spellEnd"/>
             <w:r>
               <w:rPr>
                 <w:sz w:val="20"/>
@@ -953,15 +1027,13 @@
               </w:rPr>
               <w:t xml:space="preserve"> de los datos obtenidos por </w:t>
             </w:r>
-            <w:proofErr w:type="gramStart"/>
             <w:r>
               <w:rPr>
                 <w:sz w:val="20"/>
                 <w:szCs w:val="24"/>
               </w:rPr>
-              <w:t>el sistemas</w:t>
+              <w:t>el sistema</w:t>
             </w:r>
-            <w:proofErr w:type="gramEnd"/>
             <w:r>
               <w:rPr>
                 <w:sz w:val="20"/>
@@ -995,37 +1067,12 @@
                 <w:szCs w:val="24"/>
               </w:rPr>
             </w:pPr>
-            <w:proofErr w:type="spellStart"/>
             <w:r>
               <w:rPr>
                 <w:sz w:val="20"/>
                 <w:szCs w:val="24"/>
               </w:rPr>
-              <w:t>Edenorte</w:t>
-            </w:r>
-            <w:proofErr w:type="spellEnd"/>
-            <w:r>
-              <w:rPr>
-                <w:sz w:val="20"/>
-                <w:szCs w:val="24"/>
-              </w:rPr>
-              <w:t xml:space="preserve"> </w:t>
-            </w:r>
-            <w:proofErr w:type="gramStart"/>
-            <w:r>
-              <w:rPr>
-                <w:sz w:val="20"/>
-                <w:szCs w:val="24"/>
-              </w:rPr>
-              <w:t>Dominicana</w:t>
-            </w:r>
-            <w:proofErr w:type="gramEnd"/>
-            <w:r>
-              <w:rPr>
-                <w:sz w:val="20"/>
-                <w:szCs w:val="24"/>
-              </w:rPr>
-              <w:t>, S.A.</w:t>
+              <w:t>Edenorte Dominicana, S.A.</w:t>
             </w:r>
             <w:r>
               <w:rPr>
@@ -1086,23 +1133,14 @@
                 <w:sz w:val="20"/>
                 <w:szCs w:val="24"/>
               </w:rPr>
-              <w:t xml:space="preserve">Responsable de coordinar, planificar y controlar el abastecimiento de materiales necesarios para los trabajos técnicos de las brigadas del sector Industrial en </w:t>
+              <w:t>C</w:t>
             </w:r>
-            <w:proofErr w:type="spellStart"/>
             <w:r>
               <w:rPr>
                 <w:sz w:val="20"/>
                 <w:szCs w:val="24"/>
               </w:rPr>
-              <w:t>Edenorte</w:t>
-            </w:r>
-            <w:proofErr w:type="spellEnd"/>
-            <w:r>
-              <w:rPr>
-                <w:sz w:val="20"/>
-                <w:szCs w:val="24"/>
-              </w:rPr>
-              <w:t xml:space="preserve"> S. A</w:t>
+              <w:t>oordinar, planificar y controlar el abastecimiento de materiales necesarios para los trabajos técnicos de las brigadas del sector Industrial en Edenorte S. A</w:t>
             </w:r>
           </w:p>
           <w:p>
@@ -1127,39 +1165,7 @@
                 <w:sz w:val="20"/>
                 <w:szCs w:val="24"/>
               </w:rPr>
-              <w:t xml:space="preserve"> </w:t>
-            </w:r>
-            <w:proofErr w:type="spellStart"/>
-            <w:r>
-              <w:rPr>
-                <w:sz w:val="20"/>
-                <w:szCs w:val="24"/>
-              </w:rPr>
-              <w:t>Edenorte</w:t>
-            </w:r>
-            <w:proofErr w:type="spellEnd"/>
-            <w:r>
-              <w:rPr>
-                <w:sz w:val="20"/>
-                <w:szCs w:val="24"/>
-              </w:rPr>
-              <w:t xml:space="preserve"> </w:t>
-            </w:r>
-            <w:proofErr w:type="gramStart"/>
-            <w:r>
-              <w:rPr>
-                <w:sz w:val="20"/>
-                <w:szCs w:val="24"/>
-              </w:rPr>
-              <w:t>Dominicana</w:t>
-            </w:r>
-            <w:proofErr w:type="gramEnd"/>
-            <w:r>
-              <w:rPr>
-                <w:sz w:val="20"/>
-                <w:szCs w:val="24"/>
-              </w:rPr>
-              <w:t>, S.A.</w:t>
+              <w:t>Edenorte Dominicana, S.A.</w:t>
             </w:r>
             <w:r>
               <w:rPr>
@@ -1174,14 +1180,7 @@
                 <w:sz w:val="20"/>
                 <w:szCs w:val="24"/>
               </w:rPr>
-              <w:t xml:space="preserve"> </w:t>
-            </w:r>
-            <w:r>
-              <w:rPr>
-                <w:sz w:val="20"/>
-                <w:szCs w:val="24"/>
-              </w:rPr>
-              <w:t>Gestor De Datos</w:t>
+              <w:t xml:space="preserve"> Gestor De Datos</w:t>
             </w:r>
           </w:p>
           <w:p>
@@ -1197,13 +1196,6 @@
                 <w:sz w:val="20"/>
                 <w:szCs w:val="24"/>
               </w:rPr>
-              <w:t xml:space="preserve"> </w:t>
-            </w:r>
-            <w:r>
-              <w:rPr>
-                <w:sz w:val="20"/>
-                <w:szCs w:val="24"/>
-              </w:rPr>
               <w:t>Agosto 2018</w:t>
             </w:r>
             <w:r>
@@ -1214,7 +1206,6 @@
               </w:rPr>
               <w:t xml:space="preserve"> </w:t>
             </w:r>
-            <w:proofErr w:type="gramStart"/>
             <w:r>
               <w:rPr>
                 <w:sz w:val="20"/>
@@ -1228,16 +1219,8 @@
                 <w:sz w:val="20"/>
                 <w:szCs w:val="24"/>
               </w:rPr>
-              <w:t xml:space="preserve"> </w:t>
-            </w:r>
-            <w:r>
-              <w:rPr>
-                <w:sz w:val="20"/>
-                <w:szCs w:val="24"/>
-              </w:rPr>
               <w:t>Febrero</w:t>
             </w:r>
-            <w:proofErr w:type="gramEnd"/>
             <w:r>
               <w:rPr>
                 <w:sz w:val="20"/>
@@ -1258,14 +1241,14 @@
                 <w:sz w:val="20"/>
                 <w:szCs w:val="24"/>
               </w:rPr>
-              <w:t xml:space="preserve"> </w:t>
+              <w:t>R</w:t>
             </w:r>
             <w:r>
               <w:rPr>
                 <w:sz w:val="20"/>
                 <w:szCs w:val="24"/>
               </w:rPr>
-              <w:t>Responsable de recibir, verificar y plasmar en sistema los trabajos realizados en terreno por las brigadas.</w:t>
+              <w:t>ecibir, verificar y plasmar en sistema los trabajos realizados en terreno por las brigadas.</w:t>
             </w:r>
             <w:r>
               <w:rPr>
@@ -1287,6 +1270,7 @@
               <w:showingPlcHdr/>
               <w15:appearance w15:val="hidden"/>
             </w:sdtPr>
+            <w:sdtEndPr/>
             <w:sdtContent>
               <w:p>
                 <w:pPr>
@@ -1317,18 +1301,67 @@
                 <w:sz w:val="20"/>
                 <w:szCs w:val="24"/>
               </w:rPr>
-              <w:t xml:space="preserve">HTML y </w:t>
+              <w:t>Java</w:t>
             </w:r>
-            <w:proofErr w:type="spellStart"/>
+          </w:p>
+          <w:p>
+            <w:pPr>
+              <w:rPr>
+                <w:color w:val="000000" w:themeColor="text1"/>
+                <w:sz w:val="20"/>
+                <w:szCs w:val="24"/>
+              </w:rPr>
+            </w:pPr>
             <w:r>
               <w:rPr>
                 <w:color w:val="000000" w:themeColor="text1"/>
                 <w:sz w:val="20"/>
                 <w:szCs w:val="24"/>
               </w:rPr>
-              <w:t>Css</w:t>
+              <w:t>Python</w:t>
             </w:r>
-            <w:proofErr w:type="spellEnd"/>
+          </w:p>
+          <w:p>
+            <w:pPr>
+              <w:rPr>
+                <w:color w:val="000000" w:themeColor="text1"/>
+                <w:sz w:val="20"/>
+                <w:szCs w:val="24"/>
+              </w:rPr>
+            </w:pPr>
+            <w:r>
+              <w:rPr>
+                <w:color w:val="000000" w:themeColor="text1"/>
+                <w:sz w:val="20"/>
+                <w:szCs w:val="24"/>
+              </w:rPr>
+              <w:t xml:space="preserve">SQL y </w:t>
+            </w:r>
+            <w:r>
+              <w:rPr>
+                <w:color w:val="000000" w:themeColor="text1"/>
+                <w:sz w:val="20"/>
+                <w:szCs w:val="24"/>
+              </w:rPr>
+              <w:t>MySQL</w:t>
+            </w:r>
+          </w:p>
+          <w:p>
+            <w:pPr>
+              <w:rPr>
+                <w:color w:val="000000" w:themeColor="text1"/>
+                <w:sz w:val="20"/>
+                <w:szCs w:val="24"/>
+              </w:rPr>
+            </w:pPr>
+            <w:r>
+              <w:rPr>
+                <w:color w:val="000000" w:themeColor="text1"/>
+                <w:sz w:val="20"/>
+                <w:szCs w:val="24"/>
+              </w:rPr>
+              <w:t>HTML y Css</w:t>
+            </w:r>
           </w:p>
           <w:p>
             <w:pPr>
@@ -1368,8 +1401,6 @@
             <w:pPr>
               <w:rPr>
                 <w:color w:val="000000" w:themeColor="text1"/>
-                <w:sz w:val="20"/>
-                <w:szCs w:val="24"/>
               </w:rPr>
             </w:pPr>
             <w:r>
@@ -1378,78 +1409,8 @@
                 <w:sz w:val="20"/>
                 <w:szCs w:val="24"/>
               </w:rPr>
-              <w:t>Java</w:t>
+              <w:t>Angular</w:t>
             </w:r>
-          </w:p>
-          <w:p>
-            <w:pPr>
-              <w:rPr>
-                <w:color w:val="000000" w:themeColor="text1"/>
-                <w:sz w:val="20"/>
-                <w:szCs w:val="24"/>
-              </w:rPr>
-            </w:pPr>
-            <w:r>
-              <w:rPr>
-                <w:color w:val="000000" w:themeColor="text1"/>
-                <w:sz w:val="20"/>
-                <w:szCs w:val="24"/>
-              </w:rPr>
-              <w:t xml:space="preserve">SQL y </w:t>
-            </w:r>
-            <w:proofErr w:type="spellStart"/>
-            <w:r>
-              <w:rPr>
-                <w:color w:val="000000" w:themeColor="text1"/>
-                <w:sz w:val="20"/>
-                <w:szCs w:val="24"/>
-              </w:rPr>
-              <w:t>Mysql</w:t>
-            </w:r>
-            <w:proofErr w:type="spellEnd"/>
-          </w:p>
-          <w:p>
-            <w:pPr>
-              <w:rPr>
-                <w:color w:val="000000" w:themeColor="text1"/>
-              </w:rPr>
-            </w:pPr>
-            <w:r>
-              <w:rPr>
-                <w:color w:val="000000" w:themeColor="text1"/>
-                <w:sz w:val="20"/>
-                <w:szCs w:val="24"/>
-              </w:rPr>
-              <w:t xml:space="preserve">Conocimientos en: Angular y </w:t>
-            </w:r>
-            <w:proofErr w:type="spellStart"/>
-            <w:r>
-              <w:rPr>
-                <w:color w:val="000000" w:themeColor="text1"/>
-                <w:sz w:val="20"/>
-                <w:szCs w:val="24"/>
-              </w:rPr>
-              <w:t>Node</w:t>
-            </w:r>
-            <w:proofErr w:type="spellEnd"/>
-            <w:r>
-              <w:rPr>
-                <w:color w:val="000000" w:themeColor="text1"/>
-                <w:sz w:val="20"/>
-                <w:szCs w:val="24"/>
-              </w:rPr>
-              <w:t xml:space="preserve"> </w:t>
-            </w:r>
-            <w:proofErr w:type="spellStart"/>
-            <w:r>
-              <w:rPr>
-                <w:color w:val="000000" w:themeColor="text1"/>
-                <w:sz w:val="20"/>
-                <w:szCs w:val="24"/>
-              </w:rPr>
-              <w:t>Js</w:t>
-            </w:r>
-            <w:proofErr w:type="spellEnd"/>
           </w:p>
         </w:tc>
       </w:tr>
@@ -1462,7 +1423,7 @@
       </w:pPr>
     </w:p>
     <w:sectPr>
-      <w:headerReference w:type="default" r:id="rId12"/>
+      <w:headerReference w:type="default" r:id="rId13"/>
       <w:pgSz w:w="11906" w:h="16838" w:code="9"/>
       <w:pgMar w:top="1296" w:right="576" w:bottom="720" w:left="576" w:header="720" w:footer="720" w:gutter="0"/>
       <w:cols w:space="720"/>
@@ -2219,6 +2180,7 @@
     <w:lsdException w:name="HTML Sample" w:semiHidden="1" w:unhideWhenUsed="1"/>
     <w:lsdException w:name="HTML Typewriter" w:semiHidden="1" w:unhideWhenUsed="1"/>
     <w:lsdException w:name="HTML Variable" w:semiHidden="1" w:unhideWhenUsed="1"/>
+    <w:lsdException w:name="Normal Table" w:semiHidden="1" w:unhideWhenUsed="1"/>
     <w:lsdException w:name="annotation subject" w:semiHidden="1" w:unhideWhenUsed="1"/>
     <w:lsdException w:name="No List" w:semiHidden="1" w:unhideWhenUsed="1"/>
     <w:lsdException w:name="Outline List 1" w:semiHidden="1" w:unhideWhenUsed="1"/>
@@ -2265,8 +2227,10 @@
     <w:lsdException w:name="Table Subtle 2" w:semiHidden="1" w:unhideWhenUsed="1"/>
     <w:lsdException w:name="Table Web 1" w:semiHidden="1" w:unhideWhenUsed="1"/>
     <w:lsdException w:name="Table Web 2" w:semiHidden="1" w:unhideWhenUsed="1"/>
+    <w:lsdException w:name="Table Web 3" w:semiHidden="1" w:unhideWhenUsed="1"/>
     <w:lsdException w:name="Balloon Text" w:semiHidden="1" w:unhideWhenUsed="1"/>
     <w:lsdException w:name="Table Grid" w:uiPriority="39"/>
+    <w:lsdException w:name="Table Theme" w:semiHidden="1" w:unhideWhenUsed="1"/>
     <w:lsdException w:name="Placeholder Text" w:semiHidden="1"/>
     <w:lsdException w:name="No Spacing" w:uiPriority="1" w:qFormat="1"/>
     <w:lsdException w:name="Light Shading" w:uiPriority="60"/>
@@ -27236,6 +27200,8 @@
   <w:rsids>
     <w:rsidRoot w:val="00AD5D56"/>
     <w:rsid w:val="00033095"/>
+    <w:rsid w:val="003E38BC"/>
+    <w:rsid w:val="00851948"/>
     <w:rsid w:val="00AD5D56"/>
   </w:rsids>
   <m:mathPr>
@@ -27711,35 +27677,9 @@
     <w:semiHidden/>
     <w:unhideWhenUsed/>
   </w:style>
-  <w:style w:type="paragraph" w:customStyle="1" w:styleId="A967B4C0D1874D299937624C4D9BBDD7">
-    <w:name w:val="A967B4C0D1874D299937624C4D9BBDD7"/>
-  </w:style>
-  <w:style w:type="paragraph" w:customStyle="1" w:styleId="668AB0DBD6684B34978DA3D19367DDCF">
-    <w:name w:val="668AB0DBD6684B34978DA3D19367DDCF"/>
-  </w:style>
-  <w:style w:type="paragraph" w:customStyle="1" w:styleId="9F56582986C845769FBF8B3819195254">
-    <w:name w:val="9F56582986C845769FBF8B3819195254"/>
-  </w:style>
-  <w:style w:type="paragraph" w:customStyle="1" w:styleId="D4BDF265A3BC4B3EAC13F436F4E7BBD9">
-    <w:name w:val="D4BDF265A3BC4B3EAC13F436F4E7BBD9"/>
-  </w:style>
-  <w:style w:type="paragraph" w:customStyle="1" w:styleId="E12C3CC166BC44EE8F3C5B82A71B6861">
-    <w:name w:val="E12C3CC166BC44EE8F3C5B82A71B6861"/>
-  </w:style>
-  <w:style w:type="paragraph" w:customStyle="1" w:styleId="AD8A30C2F5C3421997771A6A10A9164D">
-    <w:name w:val="AD8A30C2F5C3421997771A6A10A9164D"/>
-  </w:style>
-  <w:style w:type="paragraph" w:customStyle="1" w:styleId="B2C3495FE1C74D39BF37969A861CAA93">
-    <w:name w:val="B2C3495FE1C74D39BF37969A861CAA93"/>
-  </w:style>
-  <w:style w:type="paragraph" w:customStyle="1" w:styleId="C11A25760DC54BFB8ED45DD51AE62CB6">
-    <w:name w:val="C11A25760DC54BFB8ED45DD51AE62CB6"/>
-  </w:style>
-  <w:style w:type="paragraph" w:customStyle="1" w:styleId="91B988AB9EAC406A9612C09B49B4CA59">
-    <w:name w:val="91B988AB9EAC406A9612C09B49B4CA59"/>
-  </w:style>
-  <w:style w:type="paragraph" w:customStyle="1" w:styleId="8615DBED61264A038B7CD5EB9AB8CB98">
-    <w:name w:val="8615DBED61264A038B7CD5EB9AB8CB98"/>
+  <w:style w:type="paragraph" w:customStyle="1" w:styleId="F6A577B1FE2C4D4D9153D6BD6AAE122F">
+    <w:name w:val="F6A577B1FE2C4D4D9153D6BD6AAE122F"/>
+    <w:rsid w:val="00851948"/>
   </w:style>
   <w:style w:type="character" w:styleId="Hipervnculo">
     <w:name w:val="Hyperlink"/>
@@ -27752,99 +27692,6 @@
       <w:color w:val="C45911" w:themeColor="accent2" w:themeShade="BF"/>
       <w:u w:val="single"/>
     </w:rPr>
-  </w:style>
-  <w:style w:type="paragraph" w:customStyle="1" w:styleId="33D0A7C5F17841E59D2585248EB9D642">
-    <w:name w:val="33D0A7C5F17841E59D2585248EB9D642"/>
-  </w:style>
-  <w:style w:type="paragraph" w:customStyle="1" w:styleId="CC96A1BB804A415CB19CFB021FB64FD6">
-    <w:name w:val="CC96A1BB804A415CB19CFB021FB64FD6"/>
-  </w:style>
-  <w:style w:type="paragraph" w:customStyle="1" w:styleId="64D46A38E44E4E1D98B6BB80FBA5FB53">
-    <w:name w:val="64D46A38E44E4E1D98B6BB80FBA5FB53"/>
-  </w:style>
-  <w:style w:type="paragraph" w:customStyle="1" w:styleId="9C1C3B105E4D48D3AF8F7BF31D3E4E21">
-    <w:name w:val="9C1C3B105E4D48D3AF8F7BF31D3E4E21"/>
-  </w:style>
-  <w:style w:type="paragraph" w:customStyle="1" w:styleId="47DCAEA5D47A4976BDC6713159B9DDC3">
-    <w:name w:val="47DCAEA5D47A4976BDC6713159B9DDC3"/>
-  </w:style>
-  <w:style w:type="paragraph" w:customStyle="1" w:styleId="79AB104EEA984CDAB972BFF701192405">
-    <w:name w:val="79AB104EEA984CDAB972BFF701192405"/>
-  </w:style>
-  <w:style w:type="paragraph" w:customStyle="1" w:styleId="41B551F68E9F4C3BB1C671A9ED21D086">
-    <w:name w:val="41B551F68E9F4C3BB1C671A9ED21D086"/>
-  </w:style>
-  <w:style w:type="paragraph" w:customStyle="1" w:styleId="548CC6C2A4434CF09692D95B97A461AF">
-    <w:name w:val="548CC6C2A4434CF09692D95B97A461AF"/>
-  </w:style>
-  <w:style w:type="paragraph" w:customStyle="1" w:styleId="27A69EDFA99E48A7A7736BB8C147A566">
-    <w:name w:val="27A69EDFA99E48A7A7736BB8C147A566"/>
-  </w:style>
-  <w:style w:type="paragraph" w:customStyle="1" w:styleId="42C9C4C7D3C64322A431768224E53042">
-    <w:name w:val="42C9C4C7D3C64322A431768224E53042"/>
-  </w:style>
-  <w:style w:type="paragraph" w:customStyle="1" w:styleId="5F8BAAFEEA984E5B9DF3FBFC68008A54">
-    <w:name w:val="5F8BAAFEEA984E5B9DF3FBFC68008A54"/>
-  </w:style>
-  <w:style w:type="paragraph" w:customStyle="1" w:styleId="DF1AB5C04EFE4601B078C303DBAF1693">
-    <w:name w:val="DF1AB5C04EFE4601B078C303DBAF1693"/>
-  </w:style>
-  <w:style w:type="paragraph" w:customStyle="1" w:styleId="A9C20CF74EFC42BC8597FB00E1C05F23">
-    <w:name w:val="A9C20CF74EFC42BC8597FB00E1C05F23"/>
-  </w:style>
-  <w:style w:type="paragraph" w:customStyle="1" w:styleId="EBFB621EAC92468795E7D08AA02E80B5">
-    <w:name w:val="EBFB621EAC92468795E7D08AA02E80B5"/>
-  </w:style>
-  <w:style w:type="paragraph" w:customStyle="1" w:styleId="966900F895D349DDAC03C37478D52673">
-    <w:name w:val="966900F895D349DDAC03C37478D52673"/>
-  </w:style>
-  <w:style w:type="paragraph" w:customStyle="1" w:styleId="73120E18D3E0427A958D72239858401A">
-    <w:name w:val="73120E18D3E0427A958D72239858401A"/>
-  </w:style>
-  <w:style w:type="paragraph" w:customStyle="1" w:styleId="A02BBB3058614A0BB7F2CD191841CFEE">
-    <w:name w:val="A02BBB3058614A0BB7F2CD191841CFEE"/>
-  </w:style>
-  <w:style w:type="paragraph" w:customStyle="1" w:styleId="07A604FA518F4D0FB5F068A504C125DF">
-    <w:name w:val="07A604FA518F4D0FB5F068A504C125DF"/>
-  </w:style>
-  <w:style w:type="paragraph" w:customStyle="1" w:styleId="738A4C9C41084E169686D1017565BE9B">
-    <w:name w:val="738A4C9C41084E169686D1017565BE9B"/>
-  </w:style>
-  <w:style w:type="paragraph" w:customStyle="1" w:styleId="6C42DD8B31014CC88252F9DFB038FBE4">
-    <w:name w:val="6C42DD8B31014CC88252F9DFB038FBE4"/>
-  </w:style>
-  <w:style w:type="paragraph" w:customStyle="1" w:styleId="1DB3BD00793447ACAEF453F095A64919">
-    <w:name w:val="1DB3BD00793447ACAEF453F095A64919"/>
-  </w:style>
-  <w:style w:type="paragraph" w:customStyle="1" w:styleId="616AF4FB28AC4019B4CCB2F51167ED16">
-    <w:name w:val="616AF4FB28AC4019B4CCB2F51167ED16"/>
-  </w:style>
-  <w:style w:type="paragraph" w:customStyle="1" w:styleId="0CB00F95759C47A2982BC8093A718528">
-    <w:name w:val="0CB00F95759C47A2982BC8093A718528"/>
-  </w:style>
-  <w:style w:type="paragraph" w:customStyle="1" w:styleId="AB24A25BF4344158B9FF37EE768E40CD">
-    <w:name w:val="AB24A25BF4344158B9FF37EE768E40CD"/>
-  </w:style>
-  <w:style w:type="paragraph" w:customStyle="1" w:styleId="34191D6CBA344C54AC3E43B831EA6260">
-    <w:name w:val="34191D6CBA344C54AC3E43B831EA6260"/>
-  </w:style>
-  <w:style w:type="paragraph" w:customStyle="1" w:styleId="124A5BE1470F4256B8F491A5843EC44B">
-    <w:name w:val="124A5BE1470F4256B8F491A5843EC44B"/>
-  </w:style>
-  <w:style w:type="paragraph" w:customStyle="1" w:styleId="241DB7F1F3A3458AB58A72F7C55572AF">
-    <w:name w:val="241DB7F1F3A3458AB58A72F7C55572AF"/>
-  </w:style>
-  <w:style w:type="paragraph" w:customStyle="1" w:styleId="C4423918B9604AF586392592CCDBFB0D">
-    <w:name w:val="C4423918B9604AF586392592CCDBFB0D"/>
-  </w:style>
-  <w:style w:type="paragraph" w:customStyle="1" w:styleId="4F0366261E1B42C289EEE415727C9588">
-    <w:name w:val="4F0366261E1B42C289EEE415727C9588"/>
-  </w:style>
-  <w:style w:type="paragraph" w:customStyle="1" w:styleId="9AD440A75FF54092BC2FEEF8BB1A4C26">
-    <w:name w:val="9AD440A75FF54092BC2FEEF8BB1A4C26"/>
-  </w:style>
-  <w:style w:type="paragraph" w:customStyle="1" w:styleId="3FF1B11152834C35B5608A7182633F76">
-    <w:name w:val="3FF1B11152834C35B5608A7182633F76"/>
   </w:style>
   <w:style w:type="character" w:customStyle="1" w:styleId="Ttulo2Car">
     <w:name w:val="Título 2 Car"/>
@@ -27861,21 +27708,6 @@
       <w:lang w:val="es-ES" w:eastAsia="ja-JP"/>
     </w:rPr>
   </w:style>
-  <w:style w:type="paragraph" w:customStyle="1" w:styleId="65A5B4B47EAB4B6CBF46A1885B4AF58D">
-    <w:name w:val="65A5B4B47EAB4B6CBF46A1885B4AF58D"/>
-  </w:style>
-  <w:style w:type="paragraph" w:customStyle="1" w:styleId="2D38F82E488741A1AFE9A4252026789E">
-    <w:name w:val="2D38F82E488741A1AFE9A4252026789E"/>
-    <w:rsid w:val="00AD5D56"/>
-  </w:style>
-  <w:style w:type="paragraph" w:customStyle="1" w:styleId="1E0E190A745A49ECB62A5D16081DEE01">
-    <w:name w:val="1E0E190A745A49ECB62A5D16081DEE01"/>
-    <w:rsid w:val="00AD5D56"/>
-  </w:style>
-  <w:style w:type="paragraph" w:customStyle="1" w:styleId="6766816245314D5CB3B9CE32D98546C1">
-    <w:name w:val="6766816245314D5CB3B9CE32D98546C1"/>
-    <w:rsid w:val="00AD5D56"/>
-  </w:style>
   <w:style w:type="paragraph" w:customStyle="1" w:styleId="B685ABAC7BA2469599844FF7F44C6553">
     <w:name w:val="B685ABAC7BA2469599844FF7F44C6553"/>
     <w:rsid w:val="00AD5D56"/>
@@ -27884,46 +27716,14 @@
     <w:name w:val="0257D0E221C4458AB3996CF5727B8A81"/>
     <w:rsid w:val="00AD5D56"/>
   </w:style>
-  <w:style w:type="paragraph" w:customStyle="1" w:styleId="B8050D576FC94C63B29549F1D15631DA">
-    <w:name w:val="B8050D576FC94C63B29549F1D15631DA"/>
-    <w:rsid w:val="00AD5D56"/>
-  </w:style>
   <w:style w:type="paragraph" w:customStyle="1" w:styleId="0CC92A39AE5C4471B0634CB456661EDC">
     <w:name w:val="0CC92A39AE5C4471B0634CB456661EDC"/>
     <w:rsid w:val="00AD5D56"/>
   </w:style>
-  <w:style w:type="paragraph" w:customStyle="1" w:styleId="129D370A81C44D9A98D233C34DF33EB8">
-    <w:name w:val="129D370A81C44D9A98D233C34DF33EB8"/>
-    <w:rsid w:val="00AD5D56"/>
-  </w:style>
   <w:style w:type="paragraph" w:customStyle="1" w:styleId="F314AF71151A4B05A810A037654B0A85">
     <w:name w:val="F314AF71151A4B05A810A037654B0A85"/>
     <w:rsid w:val="00AD5D56"/>
   </w:style>
-  <w:style w:type="paragraph" w:customStyle="1" w:styleId="4AC2444208B64580A0BCF0CD3A9A4DE6">
-    <w:name w:val="4AC2444208B64580A0BCF0CD3A9A4DE6"/>
-    <w:rsid w:val="00AD5D56"/>
-  </w:style>
-  <w:style w:type="paragraph" w:customStyle="1" w:styleId="205903F85528468AAF00452C3D0CACBC">
-    <w:name w:val="205903F85528468AAF00452C3D0CACBC"/>
-    <w:rsid w:val="00AD5D56"/>
-  </w:style>
-  <w:style w:type="paragraph" w:customStyle="1" w:styleId="C407AEA1AFC94B0FBF1BC5E4637D3203">
-    <w:name w:val="C407AEA1AFC94B0FBF1BC5E4637D3203"/>
-    <w:rsid w:val="00AD5D56"/>
-  </w:style>
-  <w:style w:type="paragraph" w:customStyle="1" w:styleId="C8DDDD9473D34E1B9BCE57E6BD69B270">
-    <w:name w:val="C8DDDD9473D34E1B9BCE57E6BD69B270"/>
-    <w:rsid w:val="00AD5D56"/>
-  </w:style>
-  <w:style w:type="paragraph" w:customStyle="1" w:styleId="991E5EC599DA469AA692AA53CB7F6332">
-    <w:name w:val="991E5EC599DA469AA692AA53CB7F6332"/>
-    <w:rsid w:val="00AD5D56"/>
-  </w:style>
-  <w:style w:type="paragraph" w:customStyle="1" w:styleId="50E0D5496F7146A7B070F6A467982939">
-    <w:name w:val="50E0D5496F7146A7B070F6A467982939"/>
-    <w:rsid w:val="00AD5D56"/>
-  </w:style>
   <w:style w:type="paragraph" w:customStyle="1" w:styleId="A37CA12C02E34117BCD5343CE26B948B">
     <w:name w:val="A37CA12C02E34117BCD5343CE26B948B"/>
     <w:rsid w:val="00AD5D56"/>
@@ -27932,44 +27732,8 @@
     <w:name w:val="4E3AEE464E3B41F69B5FAA67DBBFACDA"/>
     <w:rsid w:val="00AD5D56"/>
   </w:style>
-  <w:style w:type="paragraph" w:customStyle="1" w:styleId="14776BA2FF444BD69BFA6D115046B7B9">
-    <w:name w:val="14776BA2FF444BD69BFA6D115046B7B9"/>
-    <w:rsid w:val="00AD5D56"/>
-  </w:style>
-  <w:style w:type="paragraph" w:customStyle="1" w:styleId="D7948E1DA8F945AFA70DA59E405CFEC6">
-    <w:name w:val="D7948E1DA8F945AFA70DA59E405CFEC6"/>
-    <w:rsid w:val="00AD5D56"/>
-  </w:style>
-  <w:style w:type="paragraph" w:customStyle="1" w:styleId="D8EC771ECBAD4EA8949A241B64F558ED">
-    <w:name w:val="D8EC771ECBAD4EA8949A241B64F558ED"/>
-    <w:rsid w:val="00AD5D56"/>
-  </w:style>
-  <w:style w:type="paragraph" w:customStyle="1" w:styleId="3C42F2A6B58F4D73810D93FFEFC809E4">
-    <w:name w:val="3C42F2A6B58F4D73810D93FFEFC809E4"/>
-    <w:rsid w:val="00AD5D56"/>
-  </w:style>
-  <w:style w:type="paragraph" w:customStyle="1" w:styleId="6D8545422B5648A08BF0EF640C7521AC">
-    <w:name w:val="6D8545422B5648A08BF0EF640C7521AC"/>
-    <w:rsid w:val="00AD5D56"/>
-  </w:style>
-  <w:style w:type="paragraph" w:customStyle="1" w:styleId="473F3B8C266A4CAB826742DF143311B2">
-    <w:name w:val="473F3B8C266A4CAB826742DF143311B2"/>
-    <w:rsid w:val="00AD5D56"/>
-  </w:style>
   <w:style w:type="paragraph" w:customStyle="1" w:styleId="963775336FB843A199ABC03B0EB705AB">
     <w:name w:val="963775336FB843A199ABC03B0EB705AB"/>
-    <w:rsid w:val="00AD5D56"/>
-  </w:style>
-  <w:style w:type="paragraph" w:customStyle="1" w:styleId="0ADA65C9A35045CFAED2EE8515CE4656">
-    <w:name w:val="0ADA65C9A35045CFAED2EE8515CE4656"/>
-    <w:rsid w:val="00AD5D56"/>
-  </w:style>
-  <w:style w:type="paragraph" w:customStyle="1" w:styleId="DA41BE3A7C7F4D01AA8072C6E6368186">
-    <w:name w:val="DA41BE3A7C7F4D01AA8072C6E6368186"/>
-    <w:rsid w:val="00AD5D56"/>
-  </w:style>
-  <w:style w:type="paragraph" w:customStyle="1" w:styleId="8E340E2B284B4E86929B0CA97C7EC72C">
-    <w:name w:val="8E340E2B284B4E86929B0CA97C7EC72C"/>
     <w:rsid w:val="00AD5D56"/>
   </w:style>
 </w:styles>
@@ -28244,6 +28008,14 @@
 </file>
 
 <file path=customXml/item1.xml><?xml version="1.0" encoding="utf-8"?>
+<p:properties xmlns:p="http://schemas.microsoft.com/office/2006/metadata/properties" xmlns:xsi="http://www.w3.org/2001/XMLSchema-instance" xmlns:pc="http://schemas.microsoft.com/office/infopath/2007/PartnerControls">
+  <documentManagement>
+    <MediaServiceKeyPoints xmlns="71af3243-3dd4-4a8d-8c0d-dd76da1f02a5" xsi:nil="true"/>
+  </documentManagement>
+</p:properties>
+</file>
+
+<file path=customXml/item2.xml><?xml version="1.0" encoding="utf-8"?>
 <ct:contentTypeSchema xmlns:ct="http://schemas.microsoft.com/office/2006/metadata/contentType" xmlns:ma="http://schemas.microsoft.com/office/2006/metadata/properties/metaAttributes" ct:_="" ma:_="" ma:contentTypeName="Document" ma:contentTypeID="0x01010079F111ED35F8CC479449609E8A0923A6" ma:contentTypeVersion="11" ma:contentTypeDescription="Create a new document." ma:contentTypeScope="" ma:versionID="1c2eb7a32e66fb6e4260f3771546a5e2">
   <xsd:schema xmlns:xsd="http://www.w3.org/2001/XMLSchema" xmlns:xs="http://www.w3.org/2001/XMLSchema" xmlns:p="http://schemas.microsoft.com/office/2006/metadata/properties" xmlns:ns2="71af3243-3dd4-4a8d-8c0d-dd76da1f02a5" xmlns:ns3="16c05727-aa75-4e4a-9b5f-8a80a1165891" targetNamespace="http://schemas.microsoft.com/office/2006/metadata/properties" ma:root="true" ma:fieldsID="04e1f6479c48b08974ba73b5ca973489" ns2:_="" ns3:_="">
     <xsd:import namespace="71af3243-3dd4-4a8d-8c0d-dd76da1f02a5"/>
@@ -28454,15 +28226,17 @@
 </ct:contentTypeSchema>
 </file>
 
-<file path=customXml/item2.xml><?xml version="1.0" encoding="utf-8"?>
-<p:properties xmlns:p="http://schemas.microsoft.com/office/2006/metadata/properties" xmlns:xsi="http://www.w3.org/2001/XMLSchema-instance" xmlns:pc="http://schemas.microsoft.com/office/infopath/2007/PartnerControls">
-  <documentManagement>
-    <MediaServiceKeyPoints xmlns="71af3243-3dd4-4a8d-8c0d-dd76da1f02a5" xsi:nil="true"/>
-  </documentManagement>
-</p:properties>
+<file path=customXml/itemProps1.xml><?xml version="1.0" encoding="utf-8"?>
+<ds:datastoreItem xmlns:ds="http://schemas.openxmlformats.org/officeDocument/2006/customXml" ds:itemID="{DD14EC26-251D-443A-AF4F-B15D0F3B0F84}">
+  <ds:schemaRefs>
+    <ds:schemaRef ds:uri="http://schemas.microsoft.com/office/2006/metadata/properties"/>
+    <ds:schemaRef ds:uri="http://schemas.microsoft.com/office/infopath/2007/PartnerControls"/>
+    <ds:schemaRef ds:uri="71af3243-3dd4-4a8d-8c0d-dd76da1f02a5"/>
+  </ds:schemaRefs>
+</ds:datastoreItem>
 </file>
 
-<file path=customXml/itemProps1.xml><?xml version="1.0" encoding="utf-8"?>
+<file path=customXml/itemProps2.xml><?xml version="1.0" encoding="utf-8"?>
 <ds:datastoreItem xmlns:ds="http://schemas.openxmlformats.org/officeDocument/2006/customXml" ds:itemID="{8143E149-BD72-41A7-8F13-AF59DE30D6FA}">
   <ds:schemaRefs>
     <ds:schemaRef ds:uri="http://schemas.microsoft.com/office/2006/metadata/contentType"/>
@@ -28479,14 +28253,4 @@
     <ds:schemaRef ds:uri="http://schemas.microsoft.com/internal/obd"/>
   </ds:schemaRefs>
 </ds:datastoreItem>
-</file>
-
-<file path=customXml/itemProps2.xml><?xml version="1.0" encoding="utf-8"?>
-<ds:datastoreItem xmlns:ds="http://schemas.openxmlformats.org/officeDocument/2006/customXml" ds:itemID="{DD14EC26-251D-443A-AF4F-B15D0F3B0F84}">
-  <ds:schemaRefs>
-    <ds:schemaRef ds:uri="http://schemas.microsoft.com/office/2006/metadata/properties"/>
-    <ds:schemaRef ds:uri="http://schemas.microsoft.com/office/infopath/2007/PartnerControls"/>
-    <ds:schemaRef ds:uri="71af3243-3dd4-4a8d-8c0d-dd76da1f02a5"/>
-  </ds:schemaRefs>
-</ds:datastoreItem>
 </file>
</xml_diff>

<commit_message>
Upgrade cv in PDF
</commit_message>
<xml_diff>
--- a/assets/Curriculum Fernando Escoboza.docx
+++ b/assets/Curriculum Fernando Escoboza.docx
@@ -830,25 +830,7 @@
                 <w:sz w:val="20"/>
                 <w:szCs w:val="24"/>
               </w:rPr>
-              <w:t xml:space="preserve">Universidad </w:t>
-            </w:r>
-            <w:proofErr w:type="spellStart"/>
-            <w:r>
-              <w:rPr>
-                <w:b/>
-                <w:sz w:val="20"/>
-                <w:szCs w:val="24"/>
-              </w:rPr>
-              <w:t>Apec</w:t>
-            </w:r>
-            <w:proofErr w:type="spellEnd"/>
-            <w:r>
-              <w:rPr>
-                <w:b/>
-                <w:sz w:val="20"/>
-                <w:szCs w:val="24"/>
-              </w:rPr>
-              <w:t xml:space="preserve"> (UNAPEC).</w:t>
+              <w:t>Universidad Apec (UNAPEC).</w:t>
             </w:r>
           </w:p>
           <w:p>
@@ -1209,14 +1191,6 @@
               </w:r>
             </w:hyperlink>
           </w:p>
-          <w:p>
-            <w:pPr>
-              <w:rPr>
-                <w:sz w:val="20"/>
-                <w:szCs w:val="24"/>
-              </w:rPr>
-            </w:pPr>
-          </w:p>
           <w:sdt>
             <w:sdtPr>
               <w:id w:val="1001553383"/>
@@ -1256,35 +1230,14 @@
                 <w:sz w:val="20"/>
                 <w:szCs w:val="24"/>
               </w:rPr>
-              <w:t>Edenorte Dominicana, S.A.</w:t>
-            </w:r>
-            <w:r>
-              <w:rPr>
-                <w:sz w:val="20"/>
-                <w:szCs w:val="24"/>
-                <w:lang w:bidi="es-ES"/>
-              </w:rPr>
-              <w:t xml:space="preserve"> </w:t>
-            </w:r>
-            <w:r>
-              <w:rPr>
-                <w:sz w:val="20"/>
-                <w:szCs w:val="24"/>
-              </w:rPr>
-              <w:t xml:space="preserve">Analista de </w:t>
-            </w:r>
-            <w:r>
-              <w:rPr>
-                <w:sz w:val="20"/>
-                <w:szCs w:val="24"/>
-              </w:rPr>
-              <w:t>Tele medición</w:t>
+              <w:t>Analista de Tele medición</w:t>
             </w:r>
           </w:p>
           <w:p>
             <w:pPr>
-              <w:pStyle w:val="Fecha"/>
+              <w:pStyle w:val="Ttulo4"/>
               <w:rPr>
+                <w:bCs/>
                 <w:sz w:val="20"/>
                 <w:szCs w:val="24"/>
               </w:rPr>
@@ -1326,6 +1279,51 @@
                 <w:szCs w:val="24"/>
               </w:rPr>
               <w:t>hasta la actualidad</w:t>
+            </w:r>
+            <w:r>
+              <w:rPr>
+                <w:sz w:val="20"/>
+                <w:szCs w:val="24"/>
+              </w:rPr>
+              <w:t xml:space="preserve"> -</w:t>
+            </w:r>
+            <w:r>
+              <w:rPr>
+                <w:sz w:val="20"/>
+                <w:szCs w:val="24"/>
+              </w:rPr>
+              <w:t xml:space="preserve"> </w:t>
+            </w:r>
+            <w:r>
+              <w:rPr>
+                <w:sz w:val="20"/>
+                <w:szCs w:val="24"/>
+              </w:rPr>
+              <w:t xml:space="preserve">Edenorte </w:t>
+            </w:r>
+            <w:proofErr w:type="gramStart"/>
+            <w:r>
+              <w:rPr>
+                <w:sz w:val="20"/>
+                <w:szCs w:val="24"/>
+              </w:rPr>
+              <w:t>Dominicana</w:t>
+            </w:r>
+            <w:proofErr w:type="gramEnd"/>
+            <w:r>
+              <w:rPr>
+                <w:sz w:val="20"/>
+                <w:szCs w:val="24"/>
+              </w:rPr>
+              <w:t>, S.A.</w:t>
+            </w:r>
+            <w:r>
+              <w:rPr>
+                <w:sz w:val="20"/>
+                <w:szCs w:val="24"/>
+                <w:lang w:bidi="es-ES"/>
+              </w:rPr>
+              <w:t xml:space="preserve"> </w:t>
             </w:r>
           </w:p>
           <w:p>
@@ -1493,28 +1491,14 @@
                 <w:sz w:val="20"/>
                 <w:szCs w:val="24"/>
               </w:rPr>
-              <w:t>Edenorte Dominicana, S.A.</w:t>
-            </w:r>
-            <w:r>
-              <w:rPr>
-                <w:sz w:val="20"/>
-                <w:szCs w:val="24"/>
-                <w:lang w:bidi="es-ES"/>
-              </w:rPr>
-              <w:t xml:space="preserve"> </w:t>
-            </w:r>
-            <w:r>
-              <w:rPr>
-                <w:sz w:val="20"/>
-                <w:szCs w:val="24"/>
-              </w:rPr>
               <w:t>Gestor de Materiales</w:t>
             </w:r>
           </w:p>
           <w:p>
             <w:pPr>
-              <w:pStyle w:val="Fecha"/>
+              <w:pStyle w:val="Ttulo4"/>
               <w:rPr>
+                <w:bCs/>
                 <w:sz w:val="20"/>
                 <w:szCs w:val="24"/>
               </w:rPr>
@@ -1540,6 +1524,43 @@
                 <w:szCs w:val="24"/>
               </w:rPr>
               <w:t>Julio 2020</w:t>
+            </w:r>
+            <w:r>
+              <w:rPr>
+                <w:sz w:val="20"/>
+                <w:szCs w:val="24"/>
+              </w:rPr>
+              <w:t xml:space="preserve"> -</w:t>
+            </w:r>
+            <w:r>
+              <w:rPr>
+                <w:sz w:val="20"/>
+                <w:szCs w:val="24"/>
+              </w:rPr>
+              <w:t xml:space="preserve"> </w:t>
+            </w:r>
+            <w:r>
+              <w:rPr>
+                <w:sz w:val="20"/>
+                <w:szCs w:val="24"/>
+              </w:rPr>
+              <w:t xml:space="preserve">Edenorte </w:t>
+            </w:r>
+            <w:proofErr w:type="gramStart"/>
+            <w:r>
+              <w:rPr>
+                <w:sz w:val="20"/>
+                <w:szCs w:val="24"/>
+              </w:rPr>
+              <w:t>Dominicana</w:t>
+            </w:r>
+            <w:proofErr w:type="gramEnd"/>
+            <w:r>
+              <w:rPr>
+                <w:sz w:val="20"/>
+                <w:szCs w:val="24"/>
+              </w:rPr>
+              <w:t>, S.A.</w:t>
             </w:r>
           </w:p>
           <w:p>
@@ -1574,6 +1595,14 @@
           </w:p>
           <w:p>
             <w:pPr>
+              <w:rPr>
+                <w:sz w:val="20"/>
+                <w:szCs w:val="24"/>
+              </w:rPr>
+            </w:pPr>
+          </w:p>
+          <w:p>
+            <w:pPr>
               <w:pStyle w:val="Ttulo4"/>
               <w:rPr>
                 <w:bCs/>
@@ -1587,28 +1616,14 @@
                 <w:szCs w:val="24"/>
               </w:rPr>
               <w:lastRenderedPageBreak/>
-              <w:t>Edenorte Dominicana, S.A.</w:t>
-            </w:r>
-            <w:r>
-              <w:rPr>
-                <w:sz w:val="20"/>
-                <w:szCs w:val="24"/>
-                <w:lang w:bidi="es-ES"/>
-              </w:rPr>
-              <w:t xml:space="preserve">  </w:t>
-            </w:r>
-            <w:r>
-              <w:rPr>
-                <w:sz w:val="20"/>
-                <w:szCs w:val="24"/>
-              </w:rPr>
-              <w:t xml:space="preserve"> Gestor De Datos</w:t>
+              <w:t>Gestor De Datos</w:t>
             </w:r>
           </w:p>
           <w:p>
             <w:pPr>
-              <w:pStyle w:val="Fecha"/>
+              <w:pStyle w:val="Ttulo4"/>
               <w:rPr>
+                <w:bCs/>
                 <w:sz w:val="20"/>
                 <w:szCs w:val="24"/>
               </w:rPr>
@@ -1636,6 +1651,7 @@
               </w:rPr>
               <w:t xml:space="preserve">- </w:t>
             </w:r>
+            <w:proofErr w:type="gramStart"/>
             <w:r>
               <w:rPr>
                 <w:sz w:val="20"/>
@@ -1643,12 +1659,49 @@
               </w:rPr>
               <w:t>Febrero</w:t>
             </w:r>
+            <w:proofErr w:type="gramEnd"/>
             <w:r>
               <w:rPr>
                 <w:sz w:val="20"/>
                 <w:szCs w:val="24"/>
               </w:rPr>
               <w:t xml:space="preserve"> 2020</w:t>
+            </w:r>
+            <w:r>
+              <w:rPr>
+                <w:sz w:val="20"/>
+                <w:szCs w:val="24"/>
+              </w:rPr>
+              <w:t xml:space="preserve"> -</w:t>
+            </w:r>
+            <w:r>
+              <w:rPr>
+                <w:sz w:val="20"/>
+                <w:szCs w:val="24"/>
+              </w:rPr>
+              <w:t xml:space="preserve"> </w:t>
+            </w:r>
+            <w:r>
+              <w:rPr>
+                <w:sz w:val="20"/>
+                <w:szCs w:val="24"/>
+              </w:rPr>
+              <w:t>Edenorte Dominicana, S.A.</w:t>
+            </w:r>
+            <w:r>
+              <w:rPr>
+                <w:sz w:val="20"/>
+                <w:szCs w:val="24"/>
+                <w:lang w:bidi="es-ES"/>
+              </w:rPr>
+              <w:t xml:space="preserve">  </w:t>
+            </w:r>
+            <w:r>
+              <w:rPr>
+                <w:sz w:val="20"/>
+                <w:szCs w:val="24"/>
+              </w:rPr>
+              <w:t xml:space="preserve"> </w:t>
             </w:r>
           </w:p>
           <w:p>
@@ -27615,8 +27668,8 @@
     <w:rsid w:val="00033095"/>
     <w:rsid w:val="003E38BC"/>
     <w:rsid w:val="00851948"/>
+    <w:rsid w:val="00931672"/>
     <w:rsid w:val="00AD5D56"/>
-    <w:rsid w:val="00F246D3"/>
   </w:rsids>
   <m:mathPr>
     <m:mathFont m:val="Cambria Math"/>

</xml_diff>

<commit_message>
Actualizacion del curriculum en PDF
</commit_message>
<xml_diff>
--- a/assets/Curriculum Fernando Escoboza.docx
+++ b/assets/Curriculum Fernando Escoboza.docx
@@ -157,7 +157,6 @@
               <w:showingPlcHdr/>
               <w15:appearance w15:val="hidden"/>
             </w:sdtPr>
-            <w:sdtEndPr/>
             <w:sdtContent>
               <w:p>
                 <w:pPr>
@@ -230,7 +229,6 @@
               <w:showingPlcHdr/>
               <w15:appearance w15:val="hidden"/>
             </w:sdtPr>
-            <w:sdtEndPr/>
             <w:sdtContent>
               <w:p>
                 <w:pPr>
@@ -287,7 +285,6 @@
               <w:showingPlcHdr/>
               <w15:appearance w15:val="hidden"/>
             </w:sdtPr>
-            <w:sdtEndPr/>
             <w:sdtContent>
               <w:p>
                 <w:pPr>
@@ -347,7 +344,6 @@
               <w:showingPlcHdr/>
               <w15:appearance w15:val="hidden"/>
             </w:sdtPr>
-            <w:sdtEndPr/>
             <w:sdtContent>
               <w:p>
                 <w:pPr>
@@ -566,7 +562,6 @@
               <w:showingPlcHdr/>
               <w15:appearance w15:val="hidden"/>
             </w:sdtPr>
-            <w:sdtEndPr/>
             <w:sdtContent>
               <w:p>
                 <w:pPr>
@@ -1139,47 +1134,18 @@
               </w:r>
             </w:hyperlink>
           </w:p>
-          <w:sdt>
-            <w:sdtPr>
-              <w:id w:val="1669594239"/>
-              <w:placeholder>
-                <w:docPart w:val="75A569ADE9CE4BB88C239181E5C1043B"/>
-              </w:placeholder>
-              <w:temporary/>
-              <w:showingPlcHdr/>
-              <w15:appearance w15:val="hidden"/>
-            </w:sdtPr>
-            <w:sdtContent>
-              <w:p>
-                <w:pPr>
-                  <w:pStyle w:val="Ttulo2"/>
-                </w:pPr>
-                <w:r>
-                  <w:rPr>
-                    <w:rStyle w:val="Ttulo2Car"/>
-                    <w:b/>
-                    <w:lang w:bidi="es-ES"/>
-                  </w:rPr>
-                  <w:t>APTITUDES</w:t>
-                </w:r>
-              </w:p>
-            </w:sdtContent>
-          </w:sdt>
           <w:p>
             <w:pPr>
-              <w:rPr>
-                <w:color w:val="000000" w:themeColor="text1"/>
-                <w:sz w:val="20"/>
-                <w:szCs w:val="24"/>
-              </w:rPr>
+              <w:pStyle w:val="Ttulo2"/>
             </w:pPr>
             <w:r>
-              <w:rPr>
-                <w:color w:val="000000" w:themeColor="text1"/>
-                <w:sz w:val="20"/>
-                <w:szCs w:val="24"/>
-              </w:rPr>
-              <w:t>Java</w:t>
+              <w:t xml:space="preserve"> </w:t>
+            </w:r>
+            <w:r>
+              <w:t>Aptitudes en Programacion</w:t>
+            </w:r>
+            <w:r>
+              <w:t xml:space="preserve"> </w:t>
             </w:r>
           </w:p>
           <w:p>
@@ -1281,8 +1247,9 @@
             <w:pPr>
               <w:spacing w:line="235" w:lineRule="atLeast"/>
               <w:rPr>
-                <w:rStyle w:val="Hipervnculo"/>
-                <w:lang w:val="es-DO"/>
+                <w:color w:val="000000" w:themeColor="text1"/>
+                <w:sz w:val="20"/>
+                <w:szCs w:val="24"/>
               </w:rPr>
             </w:pPr>
             <w:r>
@@ -1294,6 +1261,110 @@
               <w:t>Angular</w:t>
             </w:r>
           </w:p>
+          <w:p>
+            <w:pPr>
+              <w:pStyle w:val="Ttulo2"/>
+            </w:pPr>
+            <w:r>
+              <w:t xml:space="preserve">Aptitudes en </w:t>
+            </w:r>
+            <w:r>
+              <w:t>analisis de datos</w:t>
+            </w:r>
+            <w:r>
+              <w:t xml:space="preserve"> </w:t>
+            </w:r>
+          </w:p>
+          <w:p>
+            <w:pPr>
+              <w:spacing w:line="235" w:lineRule="atLeast"/>
+              <w:rPr>
+                <w:color w:val="000000" w:themeColor="text1"/>
+                <w:sz w:val="20"/>
+                <w:szCs w:val="24"/>
+              </w:rPr>
+            </w:pPr>
+            <w:r>
+              <w:rPr>
+                <w:color w:val="000000" w:themeColor="text1"/>
+                <w:sz w:val="20"/>
+                <w:szCs w:val="24"/>
+              </w:rPr>
+              <w:t>Excel</w:t>
+            </w:r>
+          </w:p>
+          <w:p>
+            <w:pPr>
+              <w:spacing w:line="235" w:lineRule="atLeast"/>
+              <w:rPr>
+                <w:color w:val="000000" w:themeColor="text1"/>
+                <w:sz w:val="20"/>
+                <w:szCs w:val="24"/>
+              </w:rPr>
+            </w:pPr>
+            <w:r>
+              <w:rPr>
+                <w:color w:val="000000" w:themeColor="text1"/>
+                <w:sz w:val="20"/>
+                <w:szCs w:val="24"/>
+              </w:rPr>
+              <w:t>SQL</w:t>
+            </w:r>
+          </w:p>
+          <w:p>
+            <w:pPr>
+              <w:spacing w:line="235" w:lineRule="atLeast"/>
+              <w:rPr>
+                <w:rStyle w:val="Hipervnculo"/>
+                <w:lang w:val="es-DO"/>
+              </w:rPr>
+            </w:pPr>
+            <w:proofErr w:type="spellStart"/>
+            <w:r>
+              <w:rPr>
+                <w:color w:val="000000" w:themeColor="text1"/>
+                <w:sz w:val="20"/>
+                <w:szCs w:val="24"/>
+              </w:rPr>
+              <w:t>Power</w:t>
+            </w:r>
+            <w:proofErr w:type="spellEnd"/>
+            <w:r>
+              <w:rPr>
+                <w:color w:val="000000" w:themeColor="text1"/>
+                <w:sz w:val="20"/>
+                <w:szCs w:val="24"/>
+              </w:rPr>
+              <w:t xml:space="preserve"> BI</w:t>
+            </w:r>
+          </w:p>
+          <w:p>
+            <w:pPr>
+              <w:spacing w:line="235" w:lineRule="atLeast"/>
+              <w:rPr>
+                <w:rStyle w:val="Hipervnculo"/>
+                <w:lang w:val="es-DO"/>
+              </w:rPr>
+            </w:pPr>
+          </w:p>
+          <w:p>
+            <w:pPr>
+              <w:spacing w:line="235" w:lineRule="atLeast"/>
+              <w:rPr>
+                <w:rStyle w:val="Hipervnculo"/>
+                <w:lang w:val="es-DO"/>
+              </w:rPr>
+            </w:pPr>
+          </w:p>
+          <w:p>
+            <w:pPr>
+              <w:spacing w:line="235" w:lineRule="atLeast"/>
+              <w:rPr>
+                <w:rStyle w:val="Hipervnculo"/>
+                <w:lang w:val="es-DO"/>
+              </w:rPr>
+            </w:pPr>
+          </w:p>
           <w:sdt>
             <w:sdtPr>
               <w:id w:val="1001553383"/>
@@ -1304,7 +1375,6 @@
               <w:showingPlcHdr/>
               <w15:appearance w15:val="hidden"/>
             </w:sdtPr>
-            <w:sdtEndPr/>
             <w:sdtContent>
               <w:p>
                 <w:pPr>
@@ -1395,39 +1465,7 @@
                 <w:sz w:val="20"/>
                 <w:szCs w:val="24"/>
               </w:rPr>
-              <w:t xml:space="preserve"> </w:t>
-            </w:r>
-            <w:proofErr w:type="spellStart"/>
-            <w:r>
-              <w:rPr>
-                <w:sz w:val="20"/>
-                <w:szCs w:val="24"/>
-              </w:rPr>
-              <w:t>Edenorte</w:t>
-            </w:r>
-            <w:proofErr w:type="spellEnd"/>
-            <w:r>
-              <w:rPr>
-                <w:sz w:val="20"/>
-                <w:szCs w:val="24"/>
-              </w:rPr>
-              <w:t xml:space="preserve"> </w:t>
-            </w:r>
-            <w:proofErr w:type="gramStart"/>
-            <w:r>
-              <w:rPr>
-                <w:sz w:val="20"/>
-                <w:szCs w:val="24"/>
-              </w:rPr>
-              <w:t>Dominicana</w:t>
-            </w:r>
-            <w:proofErr w:type="gramEnd"/>
-            <w:r>
-              <w:rPr>
-                <w:sz w:val="20"/>
-                <w:szCs w:val="24"/>
-              </w:rPr>
-              <w:t>, S.A.</w:t>
+              <w:t xml:space="preserve"> Edenorte Dominicana, S.A.</w:t>
             </w:r>
             <w:r>
               <w:rPr>
@@ -1450,21 +1488,7 @@
                 <w:sz w:val="20"/>
                 <w:szCs w:val="24"/>
               </w:rPr>
-              <w:t>Administr</w:t>
-            </w:r>
-            <w:r>
-              <w:rPr>
-                <w:sz w:val="20"/>
-                <w:szCs w:val="24"/>
-              </w:rPr>
-              <w:t>ar</w:t>
-            </w:r>
-            <w:r>
-              <w:rPr>
-                <w:sz w:val="20"/>
-                <w:szCs w:val="24"/>
-              </w:rPr>
-              <w:t xml:space="preserve"> unos de los sistemas que requiere el </w:t>
+              <w:t xml:space="preserve">Administrar unos de los sistemas que requiere el </w:t>
             </w:r>
             <w:r>
               <w:rPr>
@@ -1520,30 +1544,7 @@
                 <w:sz w:val="20"/>
                 <w:szCs w:val="24"/>
               </w:rPr>
-              <w:t xml:space="preserve">. </w:t>
-            </w:r>
-          </w:p>
-          <w:p>
-            <w:pPr>
-              <w:rPr>
-                <w:sz w:val="20"/>
-                <w:szCs w:val="24"/>
-              </w:rPr>
-            </w:pPr>
-            <w:r>
-              <w:rPr>
-                <w:sz w:val="20"/>
-                <w:szCs w:val="24"/>
-              </w:rPr>
-              <w:lastRenderedPageBreak/>
-              <w:t xml:space="preserve">Adicional a esto </w:t>
-            </w:r>
-            <w:r>
-              <w:rPr>
-                <w:sz w:val="20"/>
-                <w:szCs w:val="24"/>
-              </w:rPr>
-              <w:t xml:space="preserve">se realiza </w:t>
+              <w:t xml:space="preserve">. Adicional a esto se realiza </w:t>
             </w:r>
             <w:r>
               <w:rPr>
@@ -1573,13 +1574,112 @@
               </w:rPr>
               <w:t>.</w:t>
             </w:r>
+          </w:p>
+          <w:p>
+            <w:pPr>
+              <w:rPr>
+                <w:sz w:val="20"/>
+                <w:szCs w:val="24"/>
+              </w:rPr>
+            </w:pPr>
+          </w:p>
+          <w:p>
+            <w:pPr>
+              <w:rPr>
+                <w:sz w:val="20"/>
+                <w:szCs w:val="24"/>
+              </w:rPr>
+            </w:pPr>
             <w:r>
               <w:rPr>
                 <w:sz w:val="20"/>
                 <w:szCs w:val="24"/>
-                <w:lang w:bidi="es-ES"/>
+              </w:rPr>
+              <w:t xml:space="preserve">Dentro de la </w:t>
+            </w:r>
+            <w:r>
+              <w:rPr>
+                <w:sz w:val="20"/>
+                <w:szCs w:val="24"/>
+              </w:rPr>
+              <w:t>posición</w:t>
+            </w:r>
+            <w:r>
+              <w:rPr>
+                <w:sz w:val="20"/>
+                <w:szCs w:val="24"/>
               </w:rPr>
               <w:t xml:space="preserve"> </w:t>
+            </w:r>
+            <w:r>
+              <w:rPr>
+                <w:sz w:val="20"/>
+                <w:szCs w:val="24"/>
+              </w:rPr>
+              <w:t>también</w:t>
+            </w:r>
+            <w:r>
+              <w:rPr>
+                <w:sz w:val="20"/>
+                <w:szCs w:val="24"/>
+              </w:rPr>
+              <w:t xml:space="preserve"> se realizan mejoramiento constante de los procesos </w:t>
+            </w:r>
+            <w:r>
+              <w:rPr>
+                <w:sz w:val="20"/>
+                <w:szCs w:val="24"/>
+              </w:rPr>
+              <w:t>mediante</w:t>
+            </w:r>
+            <w:r>
+              <w:rPr>
+                <w:sz w:val="20"/>
+                <w:szCs w:val="24"/>
+              </w:rPr>
+              <w:t xml:space="preserve"> herramientas como Pentaho Data Integration, script en </w:t>
+            </w:r>
+            <w:r>
+              <w:rPr>
+                <w:sz w:val="20"/>
+                <w:szCs w:val="24"/>
+              </w:rPr>
+              <w:t>Python</w:t>
+            </w:r>
+            <w:r>
+              <w:rPr>
+                <w:sz w:val="20"/>
+                <w:szCs w:val="24"/>
+              </w:rPr>
+              <w:t xml:space="preserve">, </w:t>
+            </w:r>
+            <w:r>
+              <w:rPr>
+                <w:sz w:val="20"/>
+                <w:szCs w:val="24"/>
+              </w:rPr>
+              <w:t>SQL</w:t>
+            </w:r>
+            <w:r>
+              <w:rPr>
+                <w:sz w:val="20"/>
+                <w:szCs w:val="24"/>
+              </w:rPr>
+              <w:t xml:space="preserve"> y otras </w:t>
+            </w:r>
+            <w:r>
+              <w:rPr>
+                <w:sz w:val="20"/>
+                <w:szCs w:val="24"/>
+              </w:rPr>
+              <w:t>tecnologías</w:t>
+            </w:r>
+            <w:r>
+              <w:rPr>
+                <w:sz w:val="20"/>
+                <w:szCs w:val="24"/>
+              </w:rPr>
+              <w:t xml:space="preserve"> que faciliten un mejor funcionamiento de los sistemas.</w:t>
             </w:r>
           </w:p>
           <w:p>
@@ -1650,23 +1750,7 @@
                 <w:sz w:val="20"/>
                 <w:szCs w:val="24"/>
               </w:rPr>
-              <w:t xml:space="preserve"> </w:t>
-            </w:r>
-            <w:proofErr w:type="spellStart"/>
-            <w:r>
-              <w:rPr>
-                <w:sz w:val="20"/>
-                <w:szCs w:val="24"/>
-              </w:rPr>
-              <w:t>Edenorte</w:t>
-            </w:r>
-            <w:proofErr w:type="spellEnd"/>
-            <w:r>
-              <w:rPr>
-                <w:sz w:val="20"/>
-                <w:szCs w:val="24"/>
-              </w:rPr>
-              <w:t xml:space="preserve"> </w:t>
+              <w:t xml:space="preserve"> Edenorte </w:t>
             </w:r>
             <w:proofErr w:type="gramStart"/>
             <w:r>
@@ -1704,23 +1788,7 @@
                 <w:sz w:val="20"/>
                 <w:szCs w:val="24"/>
               </w:rPr>
-              <w:t xml:space="preserve">oordinar, planificar y controlar el abastecimiento de materiales necesarios para los trabajos técnicos de las brigadas del sector Industrial en </w:t>
-            </w:r>
-            <w:proofErr w:type="spellStart"/>
-            <w:r>
-              <w:rPr>
-                <w:sz w:val="20"/>
-                <w:szCs w:val="24"/>
-              </w:rPr>
-              <w:t>Edenorte</w:t>
-            </w:r>
-            <w:proofErr w:type="spellEnd"/>
-            <w:r>
-              <w:rPr>
-                <w:sz w:val="20"/>
-                <w:szCs w:val="24"/>
-              </w:rPr>
-              <w:t xml:space="preserve"> S. A</w:t>
+              <w:t>oordinar, planificar y controlar el abastecimiento de materiales necesarios para los trabajos técnicos de las brigadas del sector Industrial en Edenorte S. A</w:t>
             </w:r>
           </w:p>
           <w:p>
@@ -1816,23 +1884,7 @@
                 <w:sz w:val="20"/>
                 <w:szCs w:val="24"/>
               </w:rPr>
-              <w:t xml:space="preserve"> </w:t>
-            </w:r>
-            <w:proofErr w:type="spellStart"/>
-            <w:r>
-              <w:rPr>
-                <w:sz w:val="20"/>
-                <w:szCs w:val="24"/>
-              </w:rPr>
-              <w:t>Edenorte</w:t>
-            </w:r>
-            <w:proofErr w:type="spellEnd"/>
-            <w:r>
-              <w:rPr>
-                <w:sz w:val="20"/>
-                <w:szCs w:val="24"/>
-              </w:rPr>
-              <w:t xml:space="preserve"> Dominicana, S.A.</w:t>
+              <w:t xml:space="preserve"> Edenorte Dominicana, S.A.</w:t>
             </w:r>
             <w:r>
               <w:rPr>
@@ -27549,36 +27601,6 @@
         </w:p>
       </w:docPartBody>
     </w:docPart>
-    <w:docPart>
-      <w:docPartPr>
-        <w:name w:val="75A569ADE9CE4BB88C239181E5C1043B"/>
-        <w:category>
-          <w:name w:val="General"/>
-          <w:gallery w:val="placeholder"/>
-        </w:category>
-        <w:types>
-          <w:type w:val="bbPlcHdr"/>
-        </w:types>
-        <w:behaviors>
-          <w:behavior w:val="content"/>
-        </w:behaviors>
-        <w:guid w:val="{E15195B3-80BE-4307-AFAC-932F4333E174}"/>
-      </w:docPartPr>
-      <w:docPartBody>
-        <w:p>
-          <w:pPr>
-            <w:pStyle w:val="75A569ADE9CE4BB88C239181E5C1043B"/>
-          </w:pPr>
-          <w:r>
-            <w:rPr>
-              <w:rStyle w:val="Ttulo2Car"/>
-              <w:lang w:bidi="es-ES"/>
-            </w:rPr>
-            <w:t>APTITUDES</w:t>
-          </w:r>
-        </w:p>
-      </w:docPartBody>
-    </w:docPart>
   </w:docParts>
 </w:glossaryDocument>
 </file>
@@ -27668,9 +27690,11 @@
     <w:rsidRoot w:val="00AD5D56"/>
     <w:rsid w:val="00033095"/>
     <w:rsid w:val="003E38BC"/>
+    <w:rsid w:val="006F6B7D"/>
     <w:rsid w:val="00747EC2"/>
     <w:rsid w:val="00851948"/>
     <w:rsid w:val="00A94159"/>
+    <w:rsid w:val="00AA7CDE"/>
     <w:rsid w:val="00AD5D56"/>
     <w:rsid w:val="00FE578C"/>
   </w:rsids>
@@ -27690,7 +27714,7 @@
   <w:themeFontLang w:val="en-US"/>
   <w:clrSchemeMapping w:bg1="light1" w:t1="dark1" w:bg2="light2" w:t2="dark2" w:accent1="accent1" w:accent2="accent2" w:accent3="accent3" w:accent4="accent4" w:accent5="accent5" w:accent6="accent6" w:hyperlink="hyperlink" w:followedHyperlink="followedHyperlink"/>
   <w:decimalSymbol w:val="."/>
-  <w:listSeparator w:val=","/>
+  <w:listSeparator w:val=";"/>
   <w15:chartTrackingRefBased/>
 </w:settings>
 </file>
@@ -28198,10 +28222,6 @@
     <w:name w:val="4E3AEE464E3B41F69B5FAA67DBBFACDA"/>
     <w:rsid w:val="00AD5D56"/>
   </w:style>
-  <w:style w:type="paragraph" w:customStyle="1" w:styleId="963775336FB843A199ABC03B0EB705AB">
-    <w:name w:val="963775336FB843A199ABC03B0EB705AB"/>
-    <w:rsid w:val="00AD5D56"/>
-  </w:style>
   <w:style w:type="paragraph" w:customStyle="1" w:styleId="75A569ADE9CE4BB88C239181E5C1043B">
     <w:name w:val="75A569ADE9CE4BB88C239181E5C1043B"/>
     <w:rsid w:val="00A94159"/>
@@ -28478,14 +28498,6 @@
 </file>
 
 <file path=customXml/item1.xml><?xml version="1.0" encoding="utf-8"?>
-<p:properties xmlns:p="http://schemas.microsoft.com/office/2006/metadata/properties" xmlns:xsi="http://www.w3.org/2001/XMLSchema-instance" xmlns:pc="http://schemas.microsoft.com/office/infopath/2007/PartnerControls">
-  <documentManagement>
-    <MediaServiceKeyPoints xmlns="71af3243-3dd4-4a8d-8c0d-dd76da1f02a5" xsi:nil="true"/>
-  </documentManagement>
-</p:properties>
-</file>
-
-<file path=customXml/item2.xml><?xml version="1.0" encoding="utf-8"?>
 <ct:contentTypeSchema xmlns:ct="http://schemas.microsoft.com/office/2006/metadata/contentType" xmlns:ma="http://schemas.microsoft.com/office/2006/metadata/properties/metaAttributes" ct:_="" ma:_="" ma:contentTypeName="Document" ma:contentTypeID="0x01010079F111ED35F8CC479449609E8A0923A6" ma:contentTypeVersion="11" ma:contentTypeDescription="Create a new document." ma:contentTypeScope="" ma:versionID="1c2eb7a32e66fb6e4260f3771546a5e2">
   <xsd:schema xmlns:xsd="http://www.w3.org/2001/XMLSchema" xmlns:xs="http://www.w3.org/2001/XMLSchema" xmlns:p="http://schemas.microsoft.com/office/2006/metadata/properties" xmlns:ns2="71af3243-3dd4-4a8d-8c0d-dd76da1f02a5" xmlns:ns3="16c05727-aa75-4e4a-9b5f-8a80a1165891" targetNamespace="http://schemas.microsoft.com/office/2006/metadata/properties" ma:root="true" ma:fieldsID="04e1f6479c48b08974ba73b5ca973489" ns2:_="" ns3:_="">
     <xsd:import namespace="71af3243-3dd4-4a8d-8c0d-dd76da1f02a5"/>
@@ -28696,17 +28708,15 @@
 </ct:contentTypeSchema>
 </file>
 
-<file path=customXml/itemProps1.xml><?xml version="1.0" encoding="utf-8"?>
-<ds:datastoreItem xmlns:ds="http://schemas.openxmlformats.org/officeDocument/2006/customXml" ds:itemID="{DD14EC26-251D-443A-AF4F-B15D0F3B0F84}">
-  <ds:schemaRefs>
-    <ds:schemaRef ds:uri="http://schemas.microsoft.com/office/2006/metadata/properties"/>
-    <ds:schemaRef ds:uri="http://schemas.microsoft.com/office/infopath/2007/PartnerControls"/>
-    <ds:schemaRef ds:uri="71af3243-3dd4-4a8d-8c0d-dd76da1f02a5"/>
-  </ds:schemaRefs>
-</ds:datastoreItem>
+<file path=customXml/item2.xml><?xml version="1.0" encoding="utf-8"?>
+<p:properties xmlns:p="http://schemas.microsoft.com/office/2006/metadata/properties" xmlns:xsi="http://www.w3.org/2001/XMLSchema-instance" xmlns:pc="http://schemas.microsoft.com/office/infopath/2007/PartnerControls">
+  <documentManagement>
+    <MediaServiceKeyPoints xmlns="71af3243-3dd4-4a8d-8c0d-dd76da1f02a5" xsi:nil="true"/>
+  </documentManagement>
+</p:properties>
 </file>
 
-<file path=customXml/itemProps2.xml><?xml version="1.0" encoding="utf-8"?>
+<file path=customXml/itemProps1.xml><?xml version="1.0" encoding="utf-8"?>
 <ds:datastoreItem xmlns:ds="http://schemas.openxmlformats.org/officeDocument/2006/customXml" ds:itemID="{8143E149-BD72-41A7-8F13-AF59DE30D6FA}">
   <ds:schemaRefs>
     <ds:schemaRef ds:uri="http://schemas.microsoft.com/office/2006/metadata/contentType"/>
@@ -28723,4 +28733,14 @@
     <ds:schemaRef ds:uri="http://schemas.microsoft.com/internal/obd"/>
   </ds:schemaRefs>
 </ds:datastoreItem>
+</file>
+
+<file path=customXml/itemProps2.xml><?xml version="1.0" encoding="utf-8"?>
+<ds:datastoreItem xmlns:ds="http://schemas.openxmlformats.org/officeDocument/2006/customXml" ds:itemID="{DD14EC26-251D-443A-AF4F-B15D0F3B0F84}">
+  <ds:schemaRefs>
+    <ds:schemaRef ds:uri="http://schemas.microsoft.com/office/2006/metadata/properties"/>
+    <ds:schemaRef ds:uri="http://schemas.microsoft.com/office/infopath/2007/PartnerControls"/>
+    <ds:schemaRef ds:uri="71af3243-3dd4-4a8d-8c0d-dd76da1f02a5"/>
+  </ds:schemaRefs>
+</ds:datastoreItem>
 </file>
</xml_diff>